<commit_message>
Update gh-pages to output generated at 572cf1c
</commit_message>
<xml_diff>
--- a/assets/henrik-becker.docx
+++ b/assets/henrik-becker.docx
@@ -1745,6 +1745,68 @@
           <w:rStyle w:val="Heading2"/>
           <w:rtl w:val="0"/>
         </w:rPr>
+        <w:t xml:space="preserve">Betsson Group</w:t>
+      </w:r>
+    </w:p>
+    <w:p>
+      <w:pPr>
+        <w:pStyle w:val="Heading5"/>
+        <w:contextualSpacing w:val="0"/>
+      </w:pPr>
+      <w:r>
+        <w:rPr>
+          <w:rStyle w:val="Heading5"/>
+          <w:rtl w:val="0"/>
+        </w:rPr>
+        <w:t xml:space="preserve"/>
+      </w:r>
+      <w:r>
+        <w:rPr>
+          <w:rtl w:val="0"/>
+        </w:rPr>
+        <w:t xml:space="preserve">Backend Developer | Oct 2021</w:t>
+      </w:r>
+      <w:r>
+        <w:rPr>
+          <w:rtl w:val="0"/>
+        </w:rPr>
+        <w:t xml:space="preserve"> - present</w:t>
+      </w:r>
+    </w:p>
+    <w:p>
+      <w:pPr>
+        <w:pStyle w:val="Heading6"/>
+        <w:contextualSpacing w:val="0"/>
+      </w:pPr>
+      <w:r>
+        <w:rPr>
+          <w:rStyle w:val="Heading6"/>
+          <w:rtl w:val="0"/>
+        </w:rPr>
+        <w:t xml:space="preserve">Skills used</w:t>
+      </w:r>
+    </w:p>
+    <w:p>
+      <w:pPr>
+        <w:contextualSpacing w:val="0"/>
+      </w:pPr>
+      <w:r>
+        <w:rPr>
+          <w:rtl w:val="0"/>
+        </w:rPr>
+        <w:t xml:space="preserve">C#, Asp.Net Core</w:t>
+      </w:r>
+    </w:p>
+    <w:p>
+      <w:pPr>
+        <w:pStyle w:val="Heading2"/>
+        <w:contextualSpacing w:val="0"/>
+      </w:pPr>
+      <w:r>
+        <w:rPr>
+          <w:rStyle w:val="Heading2"/>
+          <w:rtl w:val="0"/>
+        </w:rPr>
         <w:t xml:space="preserve">Adlibris</w:t>
       </w:r>
     </w:p>
@@ -1864,7 +1926,7 @@
           <w:rStyle w:val="Heading2"/>
           <w:rtl w:val="0"/>
         </w:rPr>
-        <w:t xml:space="preserve">Norconsult Astando</w:t>
+        <w:t xml:space="preserve">Open Payments</w:t>
       </w:r>
     </w:p>
     <w:p>
@@ -1883,13 +1945,13 @@
         <w:rPr>
           <w:rtl w:val="0"/>
         </w:rPr>
-        <w:t xml:space="preserve">Fullstack Developer, DevOps | Oct 2020</w:t>
-      </w:r>
-      <w:r>
-        <w:rPr>
-          <w:rtl w:val="0"/>
-        </w:rPr>
-        <w:t xml:space="preserve"> - Jan 2021</w:t>
+        <w:t xml:space="preserve">Fullstack Developer | Dec 2019</w:t>
+      </w:r>
+      <w:r>
+        <w:rPr>
+          <w:rtl w:val="0"/>
+        </w:rPr>
+        <w:t xml:space="preserve"> - Jun 2020</w:t>
       </w:r>
     </w:p>
     <w:p>
@@ -1908,7 +1970,7 @@
         <w:rPr>
           <w:rtl w:val="0"/>
         </w:rPr>
-        <w:t xml:space="preserve">Automated deployment using Octopus Deploy</w:t>
+        <w:t xml:space="preserve">Automated customer onboarding process using a React SPA with a .Net Core backend that integrated with Dynamics CRM and a variety of Azure resources.</w:t>
       </w:r>
     </w:p>
     <w:p>
@@ -1927,7 +1989,7 @@
         <w:rPr>
           <w:rtl w:val="0"/>
         </w:rPr>
-        <w:t xml:space="preserve">Improvements to code readability and testability</w:t>
+        <w:t xml:space="preserve">Improved test automation by making functional/integration tests require less manual intervention.</w:t>
       </w:r>
     </w:p>
     <w:p>
@@ -1946,7 +2008,7 @@
         <w:rPr>
           <w:rtl w:val="0"/>
         </w:rPr>
-        <w:t xml:space="preserve">Implementing new functionality in legacy systems</w:t>
+        <w:t xml:space="preserve">Reduced deployment time thanks to improved test automation.</w:t>
       </w:r>
     </w:p>
     <w:p>
@@ -1970,7 +2032,7 @@
         <w:rPr>
           <w:rtl w:val="0"/>
         </w:rPr>
-        <w:t xml:space="preserve">C#, TypeScript, JavaScript, KnockoutJS, Asp.Net Core, Asp.Net Web Forms, WCF, TeamCity, Octopus Deploy</w:t>
+        <w:t xml:space="preserve">Asp.Net Core, C#, React, Redux, TypeScript, Azure, Azure DevOps</w:t>
       </w:r>
     </w:p>
     <w:p>
@@ -1983,7 +2045,7 @@
           <w:rStyle w:val="Heading2"/>
           <w:rtl w:val="0"/>
         </w:rPr>
-        <w:t xml:space="preserve">Open Payments</w:t>
+        <w:t xml:space="preserve">Film2Home/Plejmo</w:t>
       </w:r>
     </w:p>
     <w:p>
@@ -2002,13 +2064,13 @@
         <w:rPr>
           <w:rtl w:val="0"/>
         </w:rPr>
-        <w:t xml:space="preserve">Fullstack Developer | Dec 2019</w:t>
-      </w:r>
-      <w:r>
-        <w:rPr>
-          <w:rtl w:val="0"/>
-        </w:rPr>
-        <w:t xml:space="preserve"> - Jun 2020</w:t>
+        <w:t xml:space="preserve">Fullstack Developer, DevOps | Nov 2014</w:t>
+      </w:r>
+      <w:r>
+        <w:rPr>
+          <w:rtl w:val="0"/>
+        </w:rPr>
+        <w:t xml:space="preserve"> - Jul 2017</w:t>
       </w:r>
     </w:p>
     <w:p>
@@ -2027,7 +2089,7 @@
         <w:rPr>
           <w:rtl w:val="0"/>
         </w:rPr>
-        <w:t xml:space="preserve">Automated customer onboarding process using a React SPA with a .Net Core backend that integrated with Dynamics CRM and a variety of Azure resources.</w:t>
+        <w:t xml:space="preserve">Development of the Video on Demand sites Film2Home and Plejmo.</w:t>
       </w:r>
     </w:p>
     <w:p>
@@ -2046,7 +2108,7 @@
         <w:rPr>
           <w:rtl w:val="0"/>
         </w:rPr>
-        <w:t xml:space="preserve">Improved test automation by making functional/integration tests require less manual intervention.</w:t>
+        <w:t xml:space="preserve">Designed Plejmo's Rest API.</w:t>
       </w:r>
     </w:p>
     <w:p>
@@ -2065,7 +2127,26 @@
         <w:rPr>
           <w:rtl w:val="0"/>
         </w:rPr>
-        <w:t xml:space="preserve">Reduced deployment time thanks to improved test automation.</w:t>
+        <w:t xml:space="preserve">Automated deployment thus eliminating the human factor and reducing deployment time from 1 hour to a couple of minutes.</w:t>
+      </w:r>
+    </w:p>
+    <w:p>
+      <w:pPr>
+        <w:numPr>
+          <w:ilvl w:val="0"/>
+          <w:numId w:val="3"/>
+        </w:numPr>
+        <w:ind w:left="720" w:hanging="359"/>
+        <w:contextualSpacing w:val="1"/>
+        <w:rPr>
+          <w:u w:val="none"/>
+        </w:rPr>
+      </w:pPr>
+      <w:r>
+        <w:rPr>
+          <w:rtl w:val="0"/>
+        </w:rPr>
+        <w:t xml:space="preserve">Increased performance by refactoring from a traditional n-tier architecture to a service bus architcure thus offloading the front end sites.</w:t>
       </w:r>
     </w:p>
     <w:p>
@@ -2089,7 +2170,25 @@
         <w:rPr>
           <w:rtl w:val="0"/>
         </w:rPr>
-        <w:t xml:space="preserve">Asp.Net Core, C#, React, Redux, TypeScript, Azure, Azure DevOps</w:t>
+        <w:t xml:space="preserve">Asp.Net MVC, Asp.Net Web Api, C#, TDD, CQRS, Continuous Integration, Octopus Deploy, JavaScript, jQuery, KnockoutJS, NHibernate, SQL Server</w:t>
+      </w:r>
+    </w:p>
+    <w:p>
+      <w:r>
+        <w:br w:type="page"/>
+      </w:r>
+    </w:p>
+    <w:p>
+      <w:pPr>
+        <w:pStyle w:val="Heading1"/>
+        <w:contextualSpacing w:val="0"/>
+      </w:pPr>
+      <w:r>
+        <w:rPr>
+          <w:rStyle w:val="Heading1"/>
+          <w:rtl w:val="0"/>
+        </w:rPr>
+        <w:t xml:space="preserve">Work Experience</w:t>
       </w:r>
     </w:p>
     <w:p>
@@ -2102,7 +2201,7 @@
           <w:rStyle w:val="Heading2"/>
           <w:rtl w:val="0"/>
         </w:rPr>
-        <w:t xml:space="preserve">Film2Home/Plejmo</w:t>
+        <w:t xml:space="preserve">Henrik Becker Consulting AB</w:t>
       </w:r>
     </w:p>
     <w:p>
@@ -2121,13 +2220,37 @@
         <w:rPr>
           <w:rtl w:val="0"/>
         </w:rPr>
-        <w:t xml:space="preserve">Fullstack Developer, DevOps | Nov 2014</w:t>
-      </w:r>
-      <w:r>
-        <w:rPr>
-          <w:rtl w:val="0"/>
-        </w:rPr>
-        <w:t xml:space="preserve"> - Jul 2017</w:t>
+        <w:t xml:space="preserve">Self Employed IT Consultant | Jul 2017</w:t>
+      </w:r>
+      <w:r>
+        <w:rPr>
+          <w:rtl w:val="0"/>
+        </w:rPr>
+        <w:t xml:space="preserve"> - present</w:t>
+      </w:r>
+    </w:p>
+    <w:p>
+      <w:pPr>
+        <w:contextualSpacing w:val="0"/>
+      </w:pPr>
+      <w:r>
+        <w:rPr>
+          <w:rtl w:val="0"/>
+        </w:rPr>
+        <w:t xml:space="preserve">Providing Fullstack .Net and DevOps expertise on a freelance basis in the Stockholm urban area.</w:t>
+      </w:r>
+    </w:p>
+    <w:p>
+      <w:pPr>
+        <w:pStyle w:val="Heading6"/>
+        <w:contextualSpacing w:val="0"/>
+      </w:pPr>
+      <w:r>
+        <w:rPr>
+          <w:rStyle w:val="Heading6"/>
+          <w:rtl w:val="0"/>
+        </w:rPr>
+        <w:t xml:space="preserve">Clients:</w:t>
       </w:r>
     </w:p>
     <w:p>
@@ -2146,7 +2269,7 @@
         <w:rPr>
           <w:rtl w:val="0"/>
         </w:rPr>
-        <w:t xml:space="preserve">Development of the Video on Demand sites Film2Home and Plejmo.</w:t>
+        <w:t xml:space="preserve">Betsson Group</w:t>
       </w:r>
     </w:p>
     <w:p>
@@ -2165,7 +2288,7 @@
         <w:rPr>
           <w:rtl w:val="0"/>
         </w:rPr>
-        <w:t xml:space="preserve">Designed Plejmo's Rest API.</w:t>
+        <w:t xml:space="preserve">Adlibris</w:t>
       </w:r>
     </w:p>
     <w:p>
@@ -2184,7 +2307,7 @@
         <w:rPr>
           <w:rtl w:val="0"/>
         </w:rPr>
-        <w:t xml:space="preserve">Automated deployment thus eliminating the human factor and reducing deployment time from 1 hour to a couple of minutes.</w:t>
+        <w:t xml:space="preserve">Norconsult Astando</w:t>
       </w:r>
     </w:p>
     <w:p>
@@ -2203,49 +2326,45 @@
         <w:rPr>
           <w:rtl w:val="0"/>
         </w:rPr>
-        <w:t xml:space="preserve">Increased performance by refactoring from a traditional n-tier architecture to a service bus architcure thus offloading the front end sites.</w:t>
-      </w:r>
-    </w:p>
-    <w:p>
-      <w:pPr>
-        <w:pStyle w:val="Heading6"/>
-        <w:contextualSpacing w:val="0"/>
-      </w:pPr>
-      <w:r>
-        <w:rPr>
-          <w:rStyle w:val="Heading6"/>
-          <w:rtl w:val="0"/>
-        </w:rPr>
-        <w:t xml:space="preserve">Skills used</w:t>
-      </w:r>
-    </w:p>
-    <w:p>
-      <w:pPr>
-        <w:contextualSpacing w:val="0"/>
-      </w:pPr>
-      <w:r>
-        <w:rPr>
-          <w:rtl w:val="0"/>
-        </w:rPr>
-        <w:t xml:space="preserve">Asp.Net MVC, Asp.Net Web Api, C#, TDD, CQRS, Continuous Integration, Octopus Deploy, JavaScript, jQuery, KnockoutJS, NHibernate, SQL Server</w:t>
-      </w:r>
-    </w:p>
-    <w:p>
-      <w:r>
-        <w:br w:type="page"/>
-      </w:r>
-    </w:p>
-    <w:p>
-      <w:pPr>
-        <w:pStyle w:val="Heading1"/>
-        <w:contextualSpacing w:val="0"/>
-      </w:pPr>
-      <w:r>
-        <w:rPr>
-          <w:rStyle w:val="Heading1"/>
-          <w:rtl w:val="0"/>
-        </w:rPr>
-        <w:t xml:space="preserve">Work Experience</w:t>
+        <w:t xml:space="preserve">Open Payments</w:t>
+      </w:r>
+    </w:p>
+    <w:p>
+      <w:pPr>
+        <w:numPr>
+          <w:ilvl w:val="0"/>
+          <w:numId w:val="4"/>
+        </w:numPr>
+        <w:ind w:left="720" w:hanging="359"/>
+        <w:contextualSpacing w:val="1"/>
+        <w:rPr>
+          <w:u w:val="none"/>
+        </w:rPr>
+      </w:pPr>
+      <w:r>
+        <w:rPr>
+          <w:rtl w:val="0"/>
+        </w:rPr>
+        <w:t xml:space="preserve">Insplanet</w:t>
+      </w:r>
+    </w:p>
+    <w:p>
+      <w:pPr>
+        <w:numPr>
+          <w:ilvl w:val="0"/>
+          <w:numId w:val="4"/>
+        </w:numPr>
+        <w:ind w:left="720" w:hanging="359"/>
+        <w:contextualSpacing w:val="1"/>
+        <w:rPr>
+          <w:u w:val="none"/>
+        </w:rPr>
+      </w:pPr>
+      <w:r>
+        <w:rPr>
+          <w:rtl w:val="0"/>
+        </w:rPr>
+        <w:t xml:space="preserve">Svea Ekonomi</w:t>
       </w:r>
     </w:p>
     <w:p>
@@ -2258,7 +2377,7 @@
           <w:rStyle w:val="Heading2"/>
           <w:rtl w:val="0"/>
         </w:rPr>
-        <w:t xml:space="preserve">Henrik Becker Consulting AB</w:t>
+        <w:t xml:space="preserve">Magine TV AB</w:t>
       </w:r>
     </w:p>
     <w:p>
@@ -2277,37 +2396,13 @@
         <w:rPr>
           <w:rtl w:val="0"/>
         </w:rPr>
-        <w:t xml:space="preserve">Self Employed IT Consultant | Jul 2017</w:t>
-      </w:r>
-      <w:r>
-        <w:rPr>
-          <w:rtl w:val="0"/>
-        </w:rPr>
-        <w:t xml:space="preserve"> - present</w:t>
-      </w:r>
-    </w:p>
-    <w:p>
-      <w:pPr>
-        <w:contextualSpacing w:val="0"/>
-      </w:pPr>
-      <w:r>
-        <w:rPr>
-          <w:rtl w:val="0"/>
-        </w:rPr>
-        <w:t xml:space="preserve">Providing Fullstack .Net and DevOps expertise on a freelance basis in the Stockholm urban area.</w:t>
-      </w:r>
-    </w:p>
-    <w:p>
-      <w:pPr>
-        <w:pStyle w:val="Heading6"/>
-        <w:contextualSpacing w:val="0"/>
-      </w:pPr>
-      <w:r>
-        <w:rPr>
-          <w:rStyle w:val="Heading6"/>
-          <w:rtl w:val="0"/>
-        </w:rPr>
-        <w:t xml:space="preserve">Clients:</w:t>
+        <w:t xml:space="preserve">Fullstack Developer | Sep 2015</w:t>
+      </w:r>
+      <w:r>
+        <w:rPr>
+          <w:rtl w:val="0"/>
+        </w:rPr>
+        <w:t xml:space="preserve"> - Jul 2017</w:t>
       </w:r>
     </w:p>
     <w:p>
@@ -2326,7 +2421,7 @@
         <w:rPr>
           <w:rtl w:val="0"/>
         </w:rPr>
-        <w:t xml:space="preserve">Betsson Group</w:t>
+        <w:t xml:space="preserve">Continued development of the Video on Demand site Plejmo.</w:t>
       </w:r>
     </w:p>
     <w:p>
@@ -2345,7 +2440,7 @@
         <w:rPr>
           <w:rtl w:val="0"/>
         </w:rPr>
-        <w:t xml:space="preserve">Adlibris</w:t>
+        <w:t xml:space="preserve">Designed version 2 of Plejmo's Rest API.</w:t>
       </w:r>
     </w:p>
     <w:p>
@@ -2364,64 +2459,7 @@
         <w:rPr>
           <w:rtl w:val="0"/>
         </w:rPr>
-        <w:t xml:space="preserve">Norconsult Astando</w:t>
-      </w:r>
-    </w:p>
-    <w:p>
-      <w:pPr>
-        <w:numPr>
-          <w:ilvl w:val="0"/>
-          <w:numId w:val="5"/>
-        </w:numPr>
-        <w:ind w:left="720" w:hanging="359"/>
-        <w:contextualSpacing w:val="1"/>
-        <w:rPr>
-          <w:u w:val="none"/>
-        </w:rPr>
-      </w:pPr>
-      <w:r>
-        <w:rPr>
-          <w:rtl w:val="0"/>
-        </w:rPr>
-        <w:t xml:space="preserve">Open Payments</w:t>
-      </w:r>
-    </w:p>
-    <w:p>
-      <w:pPr>
-        <w:numPr>
-          <w:ilvl w:val="0"/>
-          <w:numId w:val="5"/>
-        </w:numPr>
-        <w:ind w:left="720" w:hanging="359"/>
-        <w:contextualSpacing w:val="1"/>
-        <w:rPr>
-          <w:u w:val="none"/>
-        </w:rPr>
-      </w:pPr>
-      <w:r>
-        <w:rPr>
-          <w:rtl w:val="0"/>
-        </w:rPr>
-        <w:t xml:space="preserve">Insplanet</w:t>
-      </w:r>
-    </w:p>
-    <w:p>
-      <w:pPr>
-        <w:numPr>
-          <w:ilvl w:val="0"/>
-          <w:numId w:val="5"/>
-        </w:numPr>
-        <w:ind w:left="720" w:hanging="359"/>
-        <w:contextualSpacing w:val="1"/>
-        <w:rPr>
-          <w:u w:val="none"/>
-        </w:rPr>
-      </w:pPr>
-      <w:r>
-        <w:rPr>
-          <w:rtl w:val="0"/>
-        </w:rPr>
-        <w:t xml:space="preserve">Svea Ekonomi</w:t>
+        <w:t xml:space="preserve">Continued improving the CI/CD processes I set up at Film2Home</w:t>
       </w:r>
     </w:p>
     <w:p>
@@ -2434,7 +2472,7 @@
           <w:rStyle w:val="Heading2"/>
           <w:rtl w:val="0"/>
         </w:rPr>
-        <w:t xml:space="preserve">Magine TV AB</w:t>
+        <w:t xml:space="preserve">Film2Home AB</w:t>
       </w:r>
     </w:p>
     <w:p>
@@ -2453,13 +2491,13 @@
         <w:rPr>
           <w:rtl w:val="0"/>
         </w:rPr>
-        <w:t xml:space="preserve">Fullstack Developer | Sep 2015</w:t>
-      </w:r>
-      <w:r>
-        <w:rPr>
-          <w:rtl w:val="0"/>
-        </w:rPr>
-        <w:t xml:space="preserve"> - Jul 2017</w:t>
+        <w:t xml:space="preserve">Fullstack Developer | Nov 2014</w:t>
+      </w:r>
+      <w:r>
+        <w:rPr>
+          <w:rtl w:val="0"/>
+        </w:rPr>
+        <w:t xml:space="preserve"> - Aug 2015</w:t>
       </w:r>
     </w:p>
     <w:p>
@@ -2478,7 +2516,7 @@
         <w:rPr>
           <w:rtl w:val="0"/>
         </w:rPr>
-        <w:t xml:space="preserve">Continued development of the Video on Demand site Plejmo.</w:t>
+        <w:t xml:space="preserve">Development of the Video on Demand sites Film2Home and Plejmo.</w:t>
       </w:r>
     </w:p>
     <w:p>
@@ -2497,7 +2535,7 @@
         <w:rPr>
           <w:rtl w:val="0"/>
         </w:rPr>
-        <w:t xml:space="preserve">Designed version 2 of Plejmo's Rest API.</w:t>
+        <w:t xml:space="preserve">Designed version 1 of Plejmo's Rest API.</w:t>
       </w:r>
     </w:p>
     <w:p>
@@ -2516,7 +2554,26 @@
         <w:rPr>
           <w:rtl w:val="0"/>
         </w:rPr>
-        <w:t xml:space="preserve">Continued improving the CI/CD processes I set up at Film2Home</w:t>
+        <w:t xml:space="preserve">Automated deployment thus eliminating the human factor and reducing deployment time from 1 hour to a couple of minutes.</w:t>
+      </w:r>
+    </w:p>
+    <w:p>
+      <w:pPr>
+        <w:numPr>
+          <w:ilvl w:val="0"/>
+          <w:numId w:val="6"/>
+        </w:numPr>
+        <w:ind w:left="720" w:hanging="359"/>
+        <w:contextualSpacing w:val="1"/>
+        <w:rPr>
+          <w:u w:val="none"/>
+        </w:rPr>
+      </w:pPr>
+      <w:r>
+        <w:rPr>
+          <w:rtl w:val="0"/>
+        </w:rPr>
+        <w:t xml:space="preserve">Increased performance by refactoring from a traditional n-tier architecture to a service bus architcure thus offloading the front end sites.</w:t>
       </w:r>
     </w:p>
     <w:p>
@@ -2529,7 +2586,7 @@
           <w:rStyle w:val="Heading2"/>
           <w:rtl w:val="0"/>
         </w:rPr>
-        <w:t xml:space="preserve">Film2Home AB</w:t>
+        <w:t xml:space="preserve">Qbranch Stockholm AB</w:t>
       </w:r>
     </w:p>
     <w:p>
@@ -2548,13 +2605,13 @@
         <w:rPr>
           <w:rtl w:val="0"/>
         </w:rPr>
-        <w:t xml:space="preserve">Fullstack Developer | Nov 2014</w:t>
-      </w:r>
-      <w:r>
-        <w:rPr>
-          <w:rtl w:val="0"/>
-        </w:rPr>
-        <w:t xml:space="preserve"> - Aug 2015</w:t>
+        <w:t xml:space="preserve">IT Consultant | Apr 2014</w:t>
+      </w:r>
+      <w:r>
+        <w:rPr>
+          <w:rtl w:val="0"/>
+        </w:rPr>
+        <w:t xml:space="preserve"> - Sep 2014</w:t>
       </w:r>
     </w:p>
     <w:p>
@@ -2573,7 +2630,7 @@
         <w:rPr>
           <w:rtl w:val="0"/>
         </w:rPr>
-        <w:t xml:space="preserve">Development of the Video on Demand sites Film2Home and Plejmo.</w:t>
+        <w:t xml:space="preserve">Resource consulting at Organizations in Stockholm CBD.</w:t>
       </w:r>
     </w:p>
     <w:p>
@@ -2592,45 +2649,7 @@
         <w:rPr>
           <w:rtl w:val="0"/>
         </w:rPr>
-        <w:t xml:space="preserve">Designed version 1 of Plejmo's Rest API.</w:t>
-      </w:r>
-    </w:p>
-    <w:p>
-      <w:pPr>
-        <w:numPr>
-          <w:ilvl w:val="0"/>
-          <w:numId w:val="7"/>
-        </w:numPr>
-        <w:ind w:left="720" w:hanging="359"/>
-        <w:contextualSpacing w:val="1"/>
-        <w:rPr>
-          <w:u w:val="none"/>
-        </w:rPr>
-      </w:pPr>
-      <w:r>
-        <w:rPr>
-          <w:rtl w:val="0"/>
-        </w:rPr>
-        <w:t xml:space="preserve">Automated deployment thus eliminating the human factor and reducing deployment time from 1 hour to a couple of minutes.</w:t>
-      </w:r>
-    </w:p>
-    <w:p>
-      <w:pPr>
-        <w:numPr>
-          <w:ilvl w:val="0"/>
-          <w:numId w:val="7"/>
-        </w:numPr>
-        <w:ind w:left="720" w:hanging="359"/>
-        <w:contextualSpacing w:val="1"/>
-        <w:rPr>
-          <w:u w:val="none"/>
-        </w:rPr>
-      </w:pPr>
-      <w:r>
-        <w:rPr>
-          <w:rtl w:val="0"/>
-        </w:rPr>
-        <w:t xml:space="preserve">Increased performance by refactoring from a traditional n-tier architecture to a service bus architcure thus offloading the front end sites.</w:t>
+        <w:t xml:space="preserve">Development of Qbranch Competence Manager used for finding the right consultant for an assignment.</w:t>
       </w:r>
     </w:p>
     <w:p>
@@ -2643,7 +2662,7 @@
           <w:rStyle w:val="Heading2"/>
           <w:rtl w:val="0"/>
         </w:rPr>
-        <w:t xml:space="preserve">Qbranch Stockholm AB</w:t>
+        <w:t xml:space="preserve">Wasa Kredit AB</w:t>
       </w:r>
     </w:p>
     <w:p>
@@ -2662,13 +2681,13 @@
         <w:rPr>
           <w:rtl w:val="0"/>
         </w:rPr>
-        <w:t xml:space="preserve">IT Consultant | Apr 2014</w:t>
-      </w:r>
-      <w:r>
-        <w:rPr>
-          <w:rtl w:val="0"/>
-        </w:rPr>
-        <w:t xml:space="preserve"> - Sep 2014</w:t>
+        <w:t xml:space="preserve">Lead Developer | Mar 2012</w:t>
+      </w:r>
+      <w:r>
+        <w:rPr>
+          <w:rtl w:val="0"/>
+        </w:rPr>
+        <w:t xml:space="preserve"> - Nov 2013</w:t>
       </w:r>
     </w:p>
     <w:p>
@@ -2687,7 +2706,7 @@
         <w:rPr>
           <w:rtl w:val="0"/>
         </w:rPr>
-        <w:t xml:space="preserve">Resource consulting at Organizations in Stockholm CBD.</w:t>
+        <w:t xml:space="preserve">Reduced complexity through refactoring.</w:t>
       </w:r>
     </w:p>
     <w:p>
@@ -2706,7 +2725,26 @@
         <w:rPr>
           <w:rtl w:val="0"/>
         </w:rPr>
-        <w:t xml:space="preserve">Development of Qbranch Competence Manager used for finding the right consultant for an assignment.</w:t>
+        <w:t xml:space="preserve">Introduced living documentation in the form of executable specifications.</w:t>
+      </w:r>
+    </w:p>
+    <w:p>
+      <w:pPr>
+        <w:numPr>
+          <w:ilvl w:val="0"/>
+          <w:numId w:val="8"/>
+        </w:numPr>
+        <w:ind w:left="720" w:hanging="359"/>
+        <w:contextualSpacing w:val="1"/>
+        <w:rPr>
+          <w:u w:val="none"/>
+        </w:rPr>
+      </w:pPr>
+      <w:r>
+        <w:rPr>
+          <w:rtl w:val="0"/>
+        </w:rPr>
+        <w:t xml:space="preserve">Guided development teams towards a more agile approached software development with the product owner, functional analysts, testers and developers working closely together during the entire development cycle.</w:t>
       </w:r>
     </w:p>
     <w:p>
@@ -2719,7 +2757,7 @@
           <w:rStyle w:val="Heading2"/>
           <w:rtl w:val="0"/>
         </w:rPr>
-        <w:t xml:space="preserve">Wasa Kredit AB</w:t>
+        <w:t xml:space="preserve">Avega Group AB</w:t>
       </w:r>
     </w:p>
     <w:p>
@@ -2738,13 +2776,13 @@
         <w:rPr>
           <w:rtl w:val="0"/>
         </w:rPr>
-        <w:t xml:space="preserve">Lead Developer | Mar 2012</w:t>
-      </w:r>
-      <w:r>
-        <w:rPr>
-          <w:rtl w:val="0"/>
-        </w:rPr>
-        <w:t xml:space="preserve"> - Nov 2013</w:t>
+        <w:t xml:space="preserve">IT Consultant | Jan 2008</w:t>
+      </w:r>
+      <w:r>
+        <w:rPr>
+          <w:rtl w:val="0"/>
+        </w:rPr>
+        <w:t xml:space="preserve"> - Mar 2012</w:t>
       </w:r>
     </w:p>
     <w:p>
@@ -2763,45 +2801,7 @@
         <w:rPr>
           <w:rtl w:val="0"/>
         </w:rPr>
-        <w:t xml:space="preserve">Reduced complexity through refactoring.</w:t>
-      </w:r>
-    </w:p>
-    <w:p>
-      <w:pPr>
-        <w:numPr>
-          <w:ilvl w:val="0"/>
-          <w:numId w:val="9"/>
-        </w:numPr>
-        <w:ind w:left="720" w:hanging="359"/>
-        <w:contextualSpacing w:val="1"/>
-        <w:rPr>
-          <w:u w:val="none"/>
-        </w:rPr>
-      </w:pPr>
-      <w:r>
-        <w:rPr>
-          <w:rtl w:val="0"/>
-        </w:rPr>
-        <w:t xml:space="preserve">Introduced living documentation in the form of executable specifications.</w:t>
-      </w:r>
-    </w:p>
-    <w:p>
-      <w:pPr>
-        <w:numPr>
-          <w:ilvl w:val="0"/>
-          <w:numId w:val="9"/>
-        </w:numPr>
-        <w:ind w:left="720" w:hanging="359"/>
-        <w:contextualSpacing w:val="1"/>
-        <w:rPr>
-          <w:u w:val="none"/>
-        </w:rPr>
-      </w:pPr>
-      <w:r>
-        <w:rPr>
-          <w:rtl w:val="0"/>
-        </w:rPr>
-        <w:t xml:space="preserve">Guided development teams towards a more agile approached software development with the product owner, functional analysts, testers and developers working closely together during the entire development cycle.</w:t>
+        <w:t xml:space="preserve">IT Consultant with assignments at Länsförsäkringar, Cale Access, Cash Guard, Tradera and Astando.</w:t>
       </w:r>
     </w:p>
     <w:p>
@@ -2814,7 +2814,7 @@
           <w:rStyle w:val="Heading2"/>
           <w:rtl w:val="0"/>
         </w:rPr>
-        <w:t xml:space="preserve">Avega Group AB</w:t>
+        <w:t xml:space="preserve">Aftonbladet Tillväxtteknik 2 AB</w:t>
       </w:r>
     </w:p>
     <w:p>
@@ -2833,13 +2833,13 @@
         <w:rPr>
           <w:rtl w:val="0"/>
         </w:rPr>
-        <w:t xml:space="preserve">IT Consultant | Jan 2008</w:t>
-      </w:r>
-      <w:r>
-        <w:rPr>
-          <w:rtl w:val="0"/>
-        </w:rPr>
-        <w:t xml:space="preserve"> - Mar 2012</w:t>
+        <w:t xml:space="preserve">Fullstack Developer | Dec 2007</w:t>
+      </w:r>
+      <w:r>
+        <w:rPr>
+          <w:rtl w:val="0"/>
+        </w:rPr>
+        <w:t xml:space="preserve"> - Jan 2008</w:t>
       </w:r>
     </w:p>
     <w:p>
@@ -2858,7 +2858,7 @@
         <w:rPr>
           <w:rtl w:val="0"/>
         </w:rPr>
-        <w:t xml:space="preserve">IT Consultant with assignments at Länsförsäkringar, Cale Access, Cash Guard, Tradera and Astando.</w:t>
+        <w:t xml:space="preserve">Fullstack Developer at hitta.se</w:t>
       </w:r>
     </w:p>
     <w:p>
@@ -2871,7 +2871,7 @@
           <w:rStyle w:val="Heading2"/>
           <w:rtl w:val="0"/>
         </w:rPr>
-        <w:t xml:space="preserve">Aftonbladet Tillväxtteknik 2 AB</w:t>
+        <w:t xml:space="preserve">Inverso International AB</w:t>
       </w:r>
     </w:p>
     <w:p>
@@ -2890,13 +2890,13 @@
         <w:rPr>
           <w:rtl w:val="0"/>
         </w:rPr>
-        <w:t xml:space="preserve">Fullstack Developer | Dec 2007</w:t>
-      </w:r>
-      <w:r>
-        <w:rPr>
-          <w:rtl w:val="0"/>
-        </w:rPr>
-        <w:t xml:space="preserve"> - Jan 2008</w:t>
+        <w:t xml:space="preserve">IT Consultant | Apr 2007</w:t>
+      </w:r>
+      <w:r>
+        <w:rPr>
+          <w:rtl w:val="0"/>
+        </w:rPr>
+        <w:t xml:space="preserve"> - Dec 2007</w:t>
       </w:r>
     </w:p>
     <w:p>
@@ -2928,7 +2928,7 @@
           <w:rStyle w:val="Heading2"/>
           <w:rtl w:val="0"/>
         </w:rPr>
-        <w:t xml:space="preserve">Inverso International AB</w:t>
+        <w:t xml:space="preserve">Qbranch Stockholm AB</w:t>
       </w:r>
     </w:p>
     <w:p>
@@ -2947,13 +2947,13 @@
         <w:rPr>
           <w:rtl w:val="0"/>
         </w:rPr>
-        <w:t xml:space="preserve">IT Consultant | Apr 2007</w:t>
-      </w:r>
-      <w:r>
-        <w:rPr>
-          <w:rtl w:val="0"/>
-        </w:rPr>
-        <w:t xml:space="preserve"> - Dec 2007</w:t>
+        <w:t xml:space="preserve">IT Consultant | Apr 2005</w:t>
+      </w:r>
+      <w:r>
+        <w:rPr>
+          <w:rtl w:val="0"/>
+        </w:rPr>
+        <w:t xml:space="preserve"> - Apr 2007</w:t>
       </w:r>
     </w:p>
     <w:p>
@@ -2977,6 +2977,44 @@
     </w:p>
     <w:p>
       <w:pPr>
+        <w:numPr>
+          <w:ilvl w:val="0"/>
+          <w:numId w:val="12"/>
+        </w:numPr>
+        <w:ind w:left="720" w:hanging="359"/>
+        <w:contextualSpacing w:val="1"/>
+        <w:rPr>
+          <w:u w:val="none"/>
+        </w:rPr>
+      </w:pPr>
+      <w:r>
+        <w:rPr>
+          <w:rtl w:val="0"/>
+        </w:rPr>
+        <w:t xml:space="preserve">System Integration Consultant assignments at Sigtuna Council, ICA Banken, Taxi Stockholm.</w:t>
+      </w:r>
+    </w:p>
+    <w:p>
+      <w:pPr>
+        <w:numPr>
+          <w:ilvl w:val="0"/>
+          <w:numId w:val="12"/>
+        </w:numPr>
+        <w:ind w:left="720" w:hanging="359"/>
+        <w:contextualSpacing w:val="1"/>
+        <w:rPr>
+          <w:u w:val="none"/>
+        </w:rPr>
+      </w:pPr>
+      <w:r>
+        <w:rPr>
+          <w:rtl w:val="0"/>
+        </w:rPr>
+        <w:t xml:space="preserve">Was the single developer on an identity management project at Sigtuna Council that would become Microsoft's reference project for Microsoft Identity Integration Server.</w:t>
+      </w:r>
+    </w:p>
+    <w:p>
+      <w:pPr>
         <w:pStyle w:val="Heading2"/>
         <w:contextualSpacing w:val="0"/>
       </w:pPr>
@@ -2985,7 +3023,7 @@
           <w:rStyle w:val="Heading2"/>
           <w:rtl w:val="0"/>
         </w:rPr>
-        <w:t xml:space="preserve">Qbranch Stockholm AB</w:t>
+        <w:t xml:space="preserve">eWork</w:t>
       </w:r>
     </w:p>
     <w:p>
@@ -3004,13 +3042,13 @@
         <w:rPr>
           <w:rtl w:val="0"/>
         </w:rPr>
-        <w:t xml:space="preserve">IT Consultant | Apr 2005</w:t>
-      </w:r>
-      <w:r>
-        <w:rPr>
-          <w:rtl w:val="0"/>
-        </w:rPr>
-        <w:t xml:space="preserve"> - Apr 2007</w:t>
+        <w:t xml:space="preserve">IT Consultant | Jan 2002</w:t>
+      </w:r>
+      <w:r>
+        <w:rPr>
+          <w:rtl w:val="0"/>
+        </w:rPr>
+        <w:t xml:space="preserve"> - Mar 2005</w:t>
       </w:r>
     </w:p>
     <w:p>
@@ -3029,45 +3067,7 @@
         <w:rPr>
           <w:rtl w:val="0"/>
         </w:rPr>
-        <w:t xml:space="preserve">Fullstack Developer at hitta.se</w:t>
-      </w:r>
-    </w:p>
-    <w:p>
-      <w:pPr>
-        <w:numPr>
-          <w:ilvl w:val="0"/>
-          <w:numId w:val="13"/>
-        </w:numPr>
-        <w:ind w:left="720" w:hanging="359"/>
-        <w:contextualSpacing w:val="1"/>
-        <w:rPr>
-          <w:u w:val="none"/>
-        </w:rPr>
-      </w:pPr>
-      <w:r>
-        <w:rPr>
-          <w:rtl w:val="0"/>
-        </w:rPr>
-        <w:t xml:space="preserve">System Integration Consultant assignments at Sigtuna Council, ICA Banken, Taxi Stockholm.</w:t>
-      </w:r>
-    </w:p>
-    <w:p>
-      <w:pPr>
-        <w:numPr>
-          <w:ilvl w:val="0"/>
-          <w:numId w:val="13"/>
-        </w:numPr>
-        <w:ind w:left="720" w:hanging="359"/>
-        <w:contextualSpacing w:val="1"/>
-        <w:rPr>
-          <w:u w:val="none"/>
-        </w:rPr>
-      </w:pPr>
-      <w:r>
-        <w:rPr>
-          <w:rtl w:val="0"/>
-        </w:rPr>
-        <w:t xml:space="preserve">Was the single developer on an identity management project at Sigtuna Council that would become Microsoft's reference project for Microsoft Identity Integration Server.</w:t>
+        <w:t xml:space="preserve">Web development for Hewlett Packard Sweden</w:t>
       </w:r>
     </w:p>
     <w:p>
@@ -3080,7 +3080,7 @@
           <w:rStyle w:val="Heading2"/>
           <w:rtl w:val="0"/>
         </w:rPr>
-        <w:t xml:space="preserve">eWork</w:t>
+        <w:t xml:space="preserve">IconMedialab AB</w:t>
       </w:r>
     </w:p>
     <w:p>
@@ -3099,13 +3099,13 @@
         <w:rPr>
           <w:rtl w:val="0"/>
         </w:rPr>
-        <w:t xml:space="preserve">IT Consultant | Jan 2002</w:t>
-      </w:r>
-      <w:r>
-        <w:rPr>
-          <w:rtl w:val="0"/>
-        </w:rPr>
-        <w:t xml:space="preserve"> - Mar 2005</w:t>
+        <w:t xml:space="preserve">IT Consultant | Sep 1999</w:t>
+      </w:r>
+      <w:r>
+        <w:rPr>
+          <w:rtl w:val="0"/>
+        </w:rPr>
+        <w:t xml:space="preserve"> - Jan 2002</w:t>
       </w:r>
     </w:p>
     <w:p>
@@ -3124,7 +3124,7 @@
         <w:rPr>
           <w:rtl w:val="0"/>
         </w:rPr>
-        <w:t xml:space="preserve">Web development for Hewlett Packard Sweden</w:t>
+        <w:t xml:space="preserve">Web development for Hewlett Packard Sweden, Compaq, Siemens Medical and IconMedialab's intranet.</w:t>
       </w:r>
     </w:p>
     <w:p>
@@ -3137,7 +3137,7 @@
           <w:rStyle w:val="Heading2"/>
           <w:rtl w:val="0"/>
         </w:rPr>
-        <w:t xml:space="preserve">IconMedialab AB</w:t>
+        <w:t xml:space="preserve">Innitek AB</w:t>
       </w:r>
     </w:p>
     <w:p>
@@ -3156,13 +3156,13 @@
         <w:rPr>
           <w:rtl w:val="0"/>
         </w:rPr>
-        <w:t xml:space="preserve">IT Consultant | Sep 1999</w:t>
-      </w:r>
-      <w:r>
-        <w:rPr>
-          <w:rtl w:val="0"/>
-        </w:rPr>
-        <w:t xml:space="preserve"> - Jan 2002</w:t>
+        <w:t xml:space="preserve">IT Consultant | Oct 1998</w:t>
+      </w:r>
+      <w:r>
+        <w:rPr>
+          <w:rtl w:val="0"/>
+        </w:rPr>
+        <w:t xml:space="preserve"> - Jul 1999</w:t>
       </w:r>
     </w:p>
     <w:p>
@@ -3181,71 +3181,14 @@
         <w:rPr>
           <w:rtl w:val="0"/>
         </w:rPr>
-        <w:t xml:space="preserve">Web development for Hewlett Packard Sweden, Compaq, Siemens Medical and IconMedialab's intranet.</w:t>
-      </w:r>
-    </w:p>
-    <w:p>
-      <w:pPr>
-        <w:pStyle w:val="Heading2"/>
-        <w:contextualSpacing w:val="0"/>
-      </w:pPr>
-      <w:r>
-        <w:rPr>
-          <w:rStyle w:val="Heading2"/>
-          <w:rtl w:val="0"/>
-        </w:rPr>
-        <w:t xml:space="preserve">Innitek AB</w:t>
-      </w:r>
-    </w:p>
-    <w:p>
-      <w:pPr>
-        <w:pStyle w:val="Heading5"/>
-        <w:contextualSpacing w:val="0"/>
-      </w:pPr>
-      <w:r>
-        <w:rPr>
-          <w:rStyle w:val="Heading5"/>
-          <w:rtl w:val="0"/>
-        </w:rPr>
-        <w:t xml:space="preserve"/>
-      </w:r>
-      <w:r>
-        <w:rPr>
-          <w:rtl w:val="0"/>
-        </w:rPr>
-        <w:t xml:space="preserve">IT Consultant | Oct 1998</w:t>
-      </w:r>
-      <w:r>
-        <w:rPr>
-          <w:rtl w:val="0"/>
-        </w:rPr>
-        <w:t xml:space="preserve"> - Jul 1999</w:t>
+        <w:t xml:space="preserve">Developed a document management system based on Visual Basic 5 for Looström &amp; Gelin AB.</w:t>
       </w:r>
     </w:p>
     <w:p>
       <w:pPr>
         <w:numPr>
           <w:ilvl w:val="0"/>
-          <w:numId w:val="16"/>
-        </w:numPr>
-        <w:ind w:left="720" w:hanging="359"/>
-        <w:contextualSpacing w:val="1"/>
-        <w:rPr>
-          <w:u w:val="none"/>
-        </w:rPr>
-      </w:pPr>
-      <w:r>
-        <w:rPr>
-          <w:rtl w:val="0"/>
-        </w:rPr>
-        <w:t xml:space="preserve">Developed a document management system based on Visual Basic 5 for Looström &amp; Gelin AB.</w:t>
-      </w:r>
-    </w:p>
-    <w:p>
-      <w:pPr>
-        <w:numPr>
-          <w:ilvl w:val="0"/>
-          <w:numId w:val="16"/>
+          <w:numId w:val="15"/>
         </w:numPr>
         <w:ind w:left="720" w:hanging="359"/>
         <w:contextualSpacing w:val="1"/>
@@ -3707,22 +3650,6 @@
     </w:lvl>
   </w:abstractNum>
   <w:abstractNum w:abstractNumId="15">
-    <w:multiLevelType w:val="hybridMultilevel"/>
-    <w:lvl w:ilvl="0">
-      <w:start w:val="1"/>
-      <w:numFmt w:val="bullet"/>
-      <w:lvlRestart w:val="1"/>
-      <w:lvlText w:val="✓"/>
-      <w:lvlJc w:val="left"/>
-      <w:pPr>
-        <w:ind w:left="720" w:firstLine="360"/>
-      </w:pPr>
-      <w:rPr>
-        <w:u w:val="none"/>
-      </w:rPr>
-    </w:lvl>
-  </w:abstractNum>
-  <w:abstractNum w:abstractNumId="16">
     <w:multiLevelType w:val="hybridMultilevel"/>
     <w:lvl w:ilvl="0">
       <w:start w:val="1"/>
@@ -3782,9 +3709,6 @@
   </w:num>
   <w:num w:numId="15">
     <w:abstractNumId w:val="15"/>
-  </w:num>
-  <w:num w:numId="16">
-    <w:abstractNumId w:val="16"/>
   </w:num>
 </w:numbering>
 </file>

</xml_diff>

<commit_message>
Update gh-pages to output generated at 8453b43
</commit_message>
<xml_diff>
--- a/assets/henrik-becker.docx
+++ b/assets/henrik-becker.docx
@@ -26,7 +26,7 @@
           <w:rStyle w:val="Subtitle"/>
           <w:rtl w:val="0"/>
         </w:rPr>
-        <w:t xml:space="preserve">Senior Fullstack .Net Developer</w:t>
+        <w:t xml:space="preserve">Fullstack .Net Developer</w:t>
       </w:r>
     </w:p>
     <w:p>
@@ -50,7 +50,7 @@
         <w:rPr>
           <w:rtl w:val="0"/>
         </w:rPr>
-        <w:t xml:space="preserve">Henrik Becker is a senior .Net developer and solution architect dedicated to delivering quality software by practicing Agile Processes, Test Driven Development, applying SOLID principles and a healthy dose of DevOps.</w:t>
+        <w:t xml:space="preserve">Henrik Becker is a fullstack .Net developer and solution architect with over 23 years of experience. He is dedicated to delivering quality software by practicing Agile Processes, Test Driven Development, applying SOLID principles, a healthy dose of DevOps and dad-jokes.</w:t>
       </w:r>
     </w:p>
     <w:p>

</xml_diff>

<commit_message>
Update gh-pages to output generated at b1706ff
</commit_message>
<xml_diff>
--- a/assets/henrik-becker.docx
+++ b/assets/henrik-becker.docx
@@ -187,7 +187,7 @@
                 <w:rStyle w:val="TableHeader"/>
                 <w:rtl w:val="0"/>
               </w:rPr>
-              <w:t xml:space="preserve">Tools &amp; Databases</w:t>
+              <w:t xml:space="preserve">Tools &amp; Cloud</w:t>
             </w:r>
           </w:p>
         </w:tc>
@@ -466,7 +466,7 @@
                 <w:rStyle w:val="TableCell"/>
                 <w:rtl w:val="0"/>
               </w:rPr>
-              <w:t xml:space="preserve">Azure</w:t>
+              <w:t xml:space="preserve">GitHub Actions</w:t>
             </w:r>
           </w:p>
           <w:p>
@@ -567,16 +567,16 @@
                 <wp:inline distR="101600" distT="101600" distB="101600" distL="101600">
                   <wp:extent cx="546100" cy="127000"/>
                   <wp:effectExtent t="0" b="0" r="0" l="0"/>
-                  <wp:docPr id="9" name="media/image9.png"/>
+                  <wp:docPr id="10" name="media/image10.png"/>
                   <a:graphic>
                     <a:graphicData uri="http://schemas.openxmlformats.org/drawingml/2006/picture">
                       <pic:pic>
                         <pic:nvPicPr>
-                          <pic:cNvPr id="9" name="media/image9.png"/>
+                          <pic:cNvPr id="10" name="media/image10.png"/>
                           <pic:cNvPicPr/>
                         </pic:nvPicPr>
                         <pic:blipFill>
-                          <a:blip r:embed="rId9"/>
+                          <a:blip r:embed="rId10"/>
                           <a:srcRect/>
                           <a:stretch>
                             <a:fillRect/>
@@ -735,16 +735,16 @@
                 <wp:inline distR="101600" distT="101600" distB="101600" distL="101600">
                   <wp:extent cx="546100" cy="127000"/>
                   <wp:effectExtent t="0" b="0" r="0" l="0"/>
-                  <wp:docPr id="12" name="media/image12.png"/>
+                  <wp:docPr id="9" name="media/image9.png"/>
                   <a:graphic>
                     <a:graphicData uri="http://schemas.openxmlformats.org/drawingml/2006/picture">
                       <pic:pic>
                         <pic:nvPicPr>
-                          <pic:cNvPr id="12" name="media/image12.png"/>
+                          <pic:cNvPr id="9" name="media/image9.png"/>
                           <pic:cNvPicPr/>
                         </pic:nvPicPr>
                         <pic:blipFill>
-                          <a:blip r:embed="rId12"/>
+                          <a:blip r:embed="rId9"/>
                           <a:srcRect/>
                           <a:stretch>
                             <a:fillRect/>
@@ -819,16 +819,16 @@
                 <wp:inline distR="101600" distT="101600" distB="101600" distL="101600">
                   <wp:extent cx="546100" cy="127000"/>
                   <wp:effectExtent t="0" b="0" r="0" l="0"/>
-                  <wp:docPr id="12" name="media/image12.png"/>
+                  <wp:docPr id="9" name="media/image9.png"/>
                   <a:graphic>
                     <a:graphicData uri="http://schemas.openxmlformats.org/drawingml/2006/picture">
                       <pic:pic>
                         <pic:nvPicPr>
-                          <pic:cNvPr id="12" name="media/image12.png"/>
+                          <pic:cNvPr id="9" name="media/image9.png"/>
                           <pic:cNvPicPr/>
                         </pic:nvPicPr>
                         <pic:blipFill>
-                          <a:blip r:embed="rId12"/>
+                          <a:blip r:embed="rId9"/>
                           <a:srcRect/>
                           <a:stretch>
                             <a:fillRect/>
@@ -905,16 +905,16 @@
                 <wp:inline distR="101600" distT="101600" distB="101600" distL="101600">
                   <wp:extent cx="546100" cy="127000"/>
                   <wp:effectExtent t="0" b="0" r="0" l="0"/>
-                  <wp:docPr id="12" name="media/image12.png"/>
+                  <wp:docPr id="9" name="media/image9.png"/>
                   <a:graphic>
                     <a:graphicData uri="http://schemas.openxmlformats.org/drawingml/2006/picture">
                       <pic:pic>
                         <pic:nvPicPr>
-                          <pic:cNvPr id="12" name="media/image12.png"/>
+                          <pic:cNvPr id="9" name="media/image9.png"/>
                           <pic:cNvPicPr/>
                         </pic:nvPicPr>
                         <pic:blipFill>
-                          <a:blip r:embed="rId12"/>
+                          <a:blip r:embed="rId9"/>
                           <a:srcRect/>
                           <a:stretch>
                             <a:fillRect/>
@@ -974,7 +974,7 @@
                 <w:rStyle w:val="TableCell"/>
                 <w:rtl w:val="0"/>
               </w:rPr>
-              <w:t xml:space="preserve">React</w:t>
+              <w:t xml:space="preserve">Blazor</w:t>
             </w:r>
           </w:p>
           <w:p>
@@ -989,16 +989,16 @@
                 <wp:inline distR="101600" distT="101600" distB="101600" distL="101600">
                   <wp:extent cx="546100" cy="127000"/>
                   <wp:effectExtent t="0" b="0" r="0" l="0"/>
-                  <wp:docPr id="12" name="media/image12.png"/>
+                  <wp:docPr id="9" name="media/image9.png"/>
                   <a:graphic>
                     <a:graphicData uri="http://schemas.openxmlformats.org/drawingml/2006/picture">
                       <pic:pic>
                         <pic:nvPicPr>
-                          <pic:cNvPr id="12" name="media/image12.png"/>
+                          <pic:cNvPr id="9" name="media/image9.png"/>
                           <pic:cNvPicPr/>
                         </pic:nvPicPr>
                         <pic:blipFill>
-                          <a:blip r:embed="rId12"/>
+                          <a:blip r:embed="rId9"/>
                           <a:srcRect/>
                           <a:stretch>
                             <a:fillRect/>
@@ -1073,16 +1073,16 @@
                 <wp:inline distR="101600" distT="101600" distB="101600" distL="101600">
                   <wp:extent cx="546100" cy="127000"/>
                   <wp:effectExtent t="0" b="0" r="0" l="0"/>
-                  <wp:docPr id="12" name="media/image12.png"/>
+                  <wp:docPr id="9" name="media/image9.png"/>
                   <a:graphic>
                     <a:graphicData uri="http://schemas.openxmlformats.org/drawingml/2006/picture">
                       <pic:pic>
                         <pic:nvPicPr>
-                          <pic:cNvPr id="12" name="media/image12.png"/>
+                          <pic:cNvPr id="9" name="media/image9.png"/>
                           <pic:cNvPicPr/>
                         </pic:nvPicPr>
                         <pic:blipFill>
-                          <a:blip r:embed="rId12"/>
+                          <a:blip r:embed="rId9"/>
                           <a:srcRect/>
                           <a:stretch>
                             <a:fillRect/>
@@ -1157,16 +1157,16 @@
                 <wp:inline distR="101600" distT="101600" distB="101600" distL="101600">
                   <wp:extent cx="546100" cy="127000"/>
                   <wp:effectExtent t="0" b="0" r="0" l="0"/>
-                  <wp:docPr id="12" name="media/image12.png"/>
+                  <wp:docPr id="9" name="media/image9.png"/>
                   <a:graphic>
                     <a:graphicData uri="http://schemas.openxmlformats.org/drawingml/2006/picture">
                       <pic:pic>
                         <pic:nvPicPr>
-                          <pic:cNvPr id="12" name="media/image12.png"/>
+                          <pic:cNvPr id="9" name="media/image9.png"/>
                           <pic:cNvPicPr/>
                         </pic:nvPicPr>
                         <pic:blipFill>
-                          <a:blip r:embed="rId12"/>
+                          <a:blip r:embed="rId9"/>
                           <a:srcRect/>
                           <a:stretch>
                             <a:fillRect/>
@@ -1243,16 +1243,16 @@
                 <wp:inline distR="101600" distT="101600" distB="101600" distL="101600">
                   <wp:extent cx="546100" cy="127000"/>
                   <wp:effectExtent t="0" b="0" r="0" l="0"/>
-                  <wp:docPr id="12" name="media/image12.png"/>
+                  <wp:docPr id="9" name="media/image9.png"/>
                   <a:graphic>
                     <a:graphicData uri="http://schemas.openxmlformats.org/drawingml/2006/picture">
                       <pic:pic>
                         <pic:nvPicPr>
-                          <pic:cNvPr id="12" name="media/image12.png"/>
+                          <pic:cNvPr id="9" name="media/image9.png"/>
                           <pic:cNvPicPr/>
                         </pic:nvPicPr>
                         <pic:blipFill>
-                          <a:blip r:embed="rId12"/>
+                          <a:blip r:embed="rId9"/>
                           <a:srcRect/>
                           <a:stretch>
                             <a:fillRect/>
@@ -1312,7 +1312,7 @@
                 <w:rStyle w:val="TableCell"/>
                 <w:rtl w:val="0"/>
               </w:rPr>
-              <w:t xml:space="preserve">EF Core</w:t>
+              <w:t xml:space="preserve">React</w:t>
             </w:r>
           </w:p>
           <w:p>
@@ -1327,16 +1327,16 @@
                 <wp:inline distR="101600" distT="101600" distB="101600" distL="101600">
                   <wp:extent cx="546100" cy="127000"/>
                   <wp:effectExtent t="0" b="0" r="0" l="0"/>
-                  <wp:docPr id="12" name="media/image12.png"/>
+                  <wp:docPr id="10" name="media/image10.png"/>
                   <a:graphic>
                     <a:graphicData uri="http://schemas.openxmlformats.org/drawingml/2006/picture">
                       <pic:pic>
                         <pic:nvPicPr>
-                          <pic:cNvPr id="12" name="media/image12.png"/>
+                          <pic:cNvPr id="10" name="media/image10.png"/>
                           <pic:cNvPicPr/>
                         </pic:nvPicPr>
                         <pic:blipFill>
-                          <a:blip r:embed="rId12"/>
+                          <a:blip r:embed="rId10"/>
                           <a:srcRect/>
                           <a:stretch>
                             <a:fillRect/>
@@ -1411,16 +1411,16 @@
                 <wp:inline distR="101600" distT="101600" distB="101600" distL="101600">
                   <wp:extent cx="546100" cy="127000"/>
                   <wp:effectExtent t="0" b="0" r="0" l="0"/>
-                  <wp:docPr id="12" name="media/image12.png"/>
+                  <wp:docPr id="9" name="media/image9.png"/>
                   <a:graphic>
                     <a:graphicData uri="http://schemas.openxmlformats.org/drawingml/2006/picture">
                       <pic:pic>
                         <pic:nvPicPr>
-                          <pic:cNvPr id="12" name="media/image12.png"/>
+                          <pic:cNvPr id="9" name="media/image9.png"/>
                           <pic:cNvPicPr/>
                         </pic:nvPicPr>
                         <pic:blipFill>
-                          <a:blip r:embed="rId12"/>
+                          <a:blip r:embed="rId9"/>
                           <a:srcRect/>
                           <a:stretch>
                             <a:fillRect/>
@@ -1480,7 +1480,7 @@
                 <w:rStyle w:val="TableCell"/>
                 <w:rtl w:val="0"/>
               </w:rPr>
-              <w:t xml:space="preserve">SQL Server</w:t>
+              <w:t xml:space="preserve">Azure</w:t>
             </w:r>
           </w:p>
           <w:p>
@@ -1495,16 +1495,16 @@
                 <wp:inline distR="101600" distT="101600" distB="101600" distL="101600">
                   <wp:extent cx="546100" cy="127000"/>
                   <wp:effectExtent t="0" b="0" r="0" l="0"/>
-                  <wp:docPr id="12" name="media/image12.png"/>
+                  <wp:docPr id="10" name="media/image10.png"/>
                   <a:graphic>
                     <a:graphicData uri="http://schemas.openxmlformats.org/drawingml/2006/picture">
                       <pic:pic>
                         <pic:nvPicPr>
-                          <pic:cNvPr id="12" name="media/image12.png"/>
+                          <pic:cNvPr id="10" name="media/image10.png"/>
                           <pic:cNvPicPr/>
                         </pic:nvPicPr>
                         <pic:blipFill>
-                          <a:blip r:embed="rId12"/>
+                          <a:blip r:embed="rId10"/>
                           <a:srcRect/>
                           <a:stretch>
                             <a:fillRect/>

</xml_diff>

<commit_message>
Update gh-pages to output generated at e3ae9aa
</commit_message>
<xml_diff>
--- a/assets/henrik-becker.docx
+++ b/assets/henrik-becker.docx
@@ -1775,68 +1775,6 @@
     </w:p>
     <w:p>
       <w:pPr>
-        <w:pStyle w:val="Heading6"/>
-        <w:contextualSpacing w:val="0"/>
-      </w:pPr>
-      <w:r>
-        <w:rPr>
-          <w:rStyle w:val="Heading6"/>
-          <w:rtl w:val="0"/>
-        </w:rPr>
-        <w:t xml:space="preserve">Skills used</w:t>
-      </w:r>
-    </w:p>
-    <w:p>
-      <w:pPr>
-        <w:contextualSpacing w:val="0"/>
-      </w:pPr>
-      <w:r>
-        <w:rPr>
-          <w:rtl w:val="0"/>
-        </w:rPr>
-        <w:t xml:space="preserve">C#, .Net 7, Asp.Net, Blazor, Docker, GitHub Actions, Kafka</w:t>
-      </w:r>
-    </w:p>
-    <w:p>
-      <w:pPr>
-        <w:pStyle w:val="Heading2"/>
-        <w:contextualSpacing w:val="0"/>
-      </w:pPr>
-      <w:r>
-        <w:rPr>
-          <w:rStyle w:val="Heading2"/>
-          <w:rtl w:val="0"/>
-        </w:rPr>
-        <w:t xml:space="preserve">Adlibris</w:t>
-      </w:r>
-    </w:p>
-    <w:p>
-      <w:pPr>
-        <w:pStyle w:val="Heading5"/>
-        <w:contextualSpacing w:val="0"/>
-      </w:pPr>
-      <w:r>
-        <w:rPr>
-          <w:rStyle w:val="Heading5"/>
-          <w:rtl w:val="0"/>
-        </w:rPr>
-        <w:t xml:space="preserve"/>
-      </w:r>
-      <w:r>
-        <w:rPr>
-          <w:rtl w:val="0"/>
-        </w:rPr>
-        <w:t xml:space="preserve">Fullstack Developer | Feb 2021</w:t>
-      </w:r>
-      <w:r>
-        <w:rPr>
-          <w:rtl w:val="0"/>
-        </w:rPr>
-        <w:t xml:space="preserve"> - Oct 2021</w:t>
-      </w:r>
-    </w:p>
-    <w:p>
-      <w:pPr>
         <w:numPr>
           <w:ilvl w:val="0"/>
           <w:numId w:val="1"/>
@@ -1851,7 +1789,7 @@
         <w:rPr>
           <w:rtl w:val="0"/>
         </w:rPr>
-        <w:t xml:space="preserve">OpenID/Oauth service implemented with Identity Server 4 for the new Adlibris app currently in development.</w:t>
+        <w:t xml:space="preserve">Developing Betsson's Casino Tournaments/Sportsbook Leaderboards product</w:t>
       </w:r>
     </w:p>
     <w:p>
@@ -1870,7 +1808,7 @@
         <w:rPr>
           <w:rtl w:val="0"/>
         </w:rPr>
-        <w:t xml:space="preserve">Account management API built with Asp.Net Core and .Net 5 hosted on Azure.</w:t>
+        <w:t xml:space="preserve">Event sourced .Net 7 application with realtime transaction processing, Rest API and back office tool.</w:t>
       </w:r>
     </w:p>
     <w:p>
@@ -1889,7 +1827,7 @@
         <w:rPr>
           <w:rtl w:val="0"/>
         </w:rPr>
-        <w:t xml:space="preserve">Contentful CMS content modeling and integration.</w:t>
+        <w:t xml:space="preserve">Performance optimizations leading to near 1000% increase in the number of Kafka messages the application can process per second</w:t>
       </w:r>
     </w:p>
     <w:p>
@@ -1913,7 +1851,7 @@
         <w:rPr>
           <w:rtl w:val="0"/>
         </w:rPr>
-        <w:t xml:space="preserve">C#, Asp.Net Core, Asp.Net MVC, JavaScript, jQuery, React, SQL Server, Octopus Deploy, Azure App Services, Identity Server</w:t>
+        <w:t xml:space="preserve">C#, .Net 7, Asp.Net, Blazor, Docker, GitHub Actions, Kafka</w:t>
       </w:r>
     </w:p>
     <w:p>
@@ -1926,7 +1864,7 @@
           <w:rStyle w:val="Heading2"/>
           <w:rtl w:val="0"/>
         </w:rPr>
-        <w:t xml:space="preserve">Open Payments</w:t>
+        <w:t xml:space="preserve">Adlibris</w:t>
       </w:r>
     </w:p>
     <w:p>
@@ -1945,13 +1883,13 @@
         <w:rPr>
           <w:rtl w:val="0"/>
         </w:rPr>
-        <w:t xml:space="preserve">Fullstack Developer | Dec 2019</w:t>
-      </w:r>
-      <w:r>
-        <w:rPr>
-          <w:rtl w:val="0"/>
-        </w:rPr>
-        <w:t xml:space="preserve"> - Jun 2020</w:t>
+        <w:t xml:space="preserve">Fullstack Developer | Feb 2021</w:t>
+      </w:r>
+      <w:r>
+        <w:rPr>
+          <w:rtl w:val="0"/>
+        </w:rPr>
+        <w:t xml:space="preserve"> - Oct 2021</w:t>
       </w:r>
     </w:p>
     <w:p>
@@ -1970,7 +1908,7 @@
         <w:rPr>
           <w:rtl w:val="0"/>
         </w:rPr>
-        <w:t xml:space="preserve">Automated customer onboarding process using a React SPA with a .Net Core backend that integrated with Dynamics CRM and a variety of Azure resources.</w:t>
+        <w:t xml:space="preserve">OpenID/Oauth service implemented with Identity Server 4 for the new Adlibris app currently in development.</w:t>
       </w:r>
     </w:p>
     <w:p>
@@ -1989,7 +1927,7 @@
         <w:rPr>
           <w:rtl w:val="0"/>
         </w:rPr>
-        <w:t xml:space="preserve">Improved test automation by making functional/integration tests require less manual intervention.</w:t>
+        <w:t xml:space="preserve">Account management API built with Asp.Net Core and .Net 5 hosted on Azure.</w:t>
       </w:r>
     </w:p>
     <w:p>
@@ -2008,7 +1946,7 @@
         <w:rPr>
           <w:rtl w:val="0"/>
         </w:rPr>
-        <w:t xml:space="preserve">Reduced deployment time thanks to improved test automation.</w:t>
+        <w:t xml:space="preserve">Contentful CMS content modeling and integration.</w:t>
       </w:r>
     </w:p>
     <w:p>
@@ -2032,7 +1970,7 @@
         <w:rPr>
           <w:rtl w:val="0"/>
         </w:rPr>
-        <w:t xml:space="preserve">Asp.Net Core, C#, React, Redux, TypeScript, Azure, Azure DevOps</w:t>
+        <w:t xml:space="preserve">C#, Asp.Net Core, Asp.Net MVC, JavaScript, jQuery, React, SQL Server, Octopus Deploy, Azure App Services, Identity Server</w:t>
       </w:r>
     </w:p>
     <w:p>
@@ -2045,7 +1983,7 @@
           <w:rStyle w:val="Heading2"/>
           <w:rtl w:val="0"/>
         </w:rPr>
-        <w:t xml:space="preserve">Film2Home/Plejmo</w:t>
+        <w:t xml:space="preserve">Open Payments</w:t>
       </w:r>
     </w:p>
     <w:p>
@@ -2064,13 +2002,13 @@
         <w:rPr>
           <w:rtl w:val="0"/>
         </w:rPr>
-        <w:t xml:space="preserve">Fullstack Developer, DevOps | Nov 2014</w:t>
-      </w:r>
-      <w:r>
-        <w:rPr>
-          <w:rtl w:val="0"/>
-        </w:rPr>
-        <w:t xml:space="preserve"> - Jul 2017</w:t>
+        <w:t xml:space="preserve">Fullstack Developer | Dec 2019</w:t>
+      </w:r>
+      <w:r>
+        <w:rPr>
+          <w:rtl w:val="0"/>
+        </w:rPr>
+        <w:t xml:space="preserve"> - Jun 2020</w:t>
       </w:r>
     </w:p>
     <w:p>
@@ -2089,7 +2027,7 @@
         <w:rPr>
           <w:rtl w:val="0"/>
         </w:rPr>
-        <w:t xml:space="preserve">Development of the Video on Demand sites Film2Home and Plejmo.</w:t>
+        <w:t xml:space="preserve">Automated customer onboarding process using a React SPA with a .Net Core backend that integrated with Dynamics CRM and a variety of Azure resources.</w:t>
       </w:r>
     </w:p>
     <w:p>
@@ -2108,7 +2046,7 @@
         <w:rPr>
           <w:rtl w:val="0"/>
         </w:rPr>
-        <w:t xml:space="preserve">Designed Plejmo's Rest API.</w:t>
+        <w:t xml:space="preserve">Improved test automation by making functional/integration tests require less manual intervention.</w:t>
       </w:r>
     </w:p>
     <w:p>
@@ -2127,26 +2065,7 @@
         <w:rPr>
           <w:rtl w:val="0"/>
         </w:rPr>
-        <w:t xml:space="preserve">Automated deployment thus eliminating the human factor and reducing deployment time from 1 hour to a couple of minutes.</w:t>
-      </w:r>
-    </w:p>
-    <w:p>
-      <w:pPr>
-        <w:numPr>
-          <w:ilvl w:val="0"/>
-          <w:numId w:val="3"/>
-        </w:numPr>
-        <w:ind w:left="720" w:hanging="359"/>
-        <w:contextualSpacing w:val="1"/>
-        <w:rPr>
-          <w:u w:val="none"/>
-        </w:rPr>
-      </w:pPr>
-      <w:r>
-        <w:rPr>
-          <w:rtl w:val="0"/>
-        </w:rPr>
-        <w:t xml:space="preserve">Increased performance by refactoring from a traditional n-tier architecture to a service bus architcure thus offloading the front end sites.</w:t>
+        <w:t xml:space="preserve">Reduced deployment time thanks to improved test automation.</w:t>
       </w:r>
     </w:p>
     <w:p>
@@ -2170,25 +2089,7 @@
         <w:rPr>
           <w:rtl w:val="0"/>
         </w:rPr>
-        <w:t xml:space="preserve">Asp.Net MVC, Asp.Net Web Api, C#, TDD, CQRS, Continuous Integration, Octopus Deploy, JavaScript, jQuery, KnockoutJS, NHibernate, SQL Server</w:t>
-      </w:r>
-    </w:p>
-    <w:p>
-      <w:r>
-        <w:br w:type="page"/>
-      </w:r>
-    </w:p>
-    <w:p>
-      <w:pPr>
-        <w:pStyle w:val="Heading1"/>
-        <w:contextualSpacing w:val="0"/>
-      </w:pPr>
-      <w:r>
-        <w:rPr>
-          <w:rStyle w:val="Heading1"/>
-          <w:rtl w:val="0"/>
-        </w:rPr>
-        <w:t xml:space="preserve">Work Experience</w:t>
+        <w:t xml:space="preserve">Asp.Net Core, C#, React, Redux, TypeScript, Azure, Azure DevOps</w:t>
       </w:r>
     </w:p>
     <w:p>
@@ -2201,7 +2102,7 @@
           <w:rStyle w:val="Heading2"/>
           <w:rtl w:val="0"/>
         </w:rPr>
-        <w:t xml:space="preserve">Henrik Becker Consulting AB</w:t>
+        <w:t xml:space="preserve">Film2Home/Plejmo</w:t>
       </w:r>
     </w:p>
     <w:p>
@@ -2220,37 +2121,13 @@
         <w:rPr>
           <w:rtl w:val="0"/>
         </w:rPr>
-        <w:t xml:space="preserve">Self Employed IT Consultant | Jul 2017</w:t>
-      </w:r>
-      <w:r>
-        <w:rPr>
-          <w:rtl w:val="0"/>
-        </w:rPr>
-        <w:t xml:space="preserve"> - present</w:t>
-      </w:r>
-    </w:p>
-    <w:p>
-      <w:pPr>
-        <w:contextualSpacing w:val="0"/>
-      </w:pPr>
-      <w:r>
-        <w:rPr>
-          <w:rtl w:val="0"/>
-        </w:rPr>
-        <w:t xml:space="preserve">Providing Fullstack .Net and DevOps expertise on a freelance basis in the Stockholm urban area.</w:t>
-      </w:r>
-    </w:p>
-    <w:p>
-      <w:pPr>
-        <w:pStyle w:val="Heading6"/>
-        <w:contextualSpacing w:val="0"/>
-      </w:pPr>
-      <w:r>
-        <w:rPr>
-          <w:rStyle w:val="Heading6"/>
-          <w:rtl w:val="0"/>
-        </w:rPr>
-        <w:t xml:space="preserve">Clients:</w:t>
+        <w:t xml:space="preserve">Fullstack Developer, DevOps | Nov 2014</w:t>
+      </w:r>
+      <w:r>
+        <w:rPr>
+          <w:rtl w:val="0"/>
+        </w:rPr>
+        <w:t xml:space="preserve"> - Jul 2017</w:t>
       </w:r>
     </w:p>
     <w:p>
@@ -2269,7 +2146,7 @@
         <w:rPr>
           <w:rtl w:val="0"/>
         </w:rPr>
-        <w:t xml:space="preserve">Betsson Group</w:t>
+        <w:t xml:space="preserve">Development of the Video on Demand sites Film2Home and Plejmo.</w:t>
       </w:r>
     </w:p>
     <w:p>
@@ -2288,7 +2165,7 @@
         <w:rPr>
           <w:rtl w:val="0"/>
         </w:rPr>
-        <w:t xml:space="preserve">Adlibris</w:t>
+        <w:t xml:space="preserve">Designed Plejmo's Rest API.</w:t>
       </w:r>
     </w:p>
     <w:p>
@@ -2307,7 +2184,7 @@
         <w:rPr>
           <w:rtl w:val="0"/>
         </w:rPr>
-        <w:t xml:space="preserve">Norconsult Astando</w:t>
+        <w:t xml:space="preserve">Automated deployment thus eliminating the human factor and reducing deployment time from 1 hour to a couple of minutes.</w:t>
       </w:r>
     </w:p>
     <w:p>
@@ -2326,45 +2203,49 @@
         <w:rPr>
           <w:rtl w:val="0"/>
         </w:rPr>
-        <w:t xml:space="preserve">Open Payments</w:t>
-      </w:r>
-    </w:p>
-    <w:p>
-      <w:pPr>
-        <w:numPr>
-          <w:ilvl w:val="0"/>
-          <w:numId w:val="4"/>
-        </w:numPr>
-        <w:ind w:left="720" w:hanging="359"/>
-        <w:contextualSpacing w:val="1"/>
-        <w:rPr>
-          <w:u w:val="none"/>
-        </w:rPr>
-      </w:pPr>
-      <w:r>
-        <w:rPr>
-          <w:rtl w:val="0"/>
-        </w:rPr>
-        <w:t xml:space="preserve">Insplanet</w:t>
-      </w:r>
-    </w:p>
-    <w:p>
-      <w:pPr>
-        <w:numPr>
-          <w:ilvl w:val="0"/>
-          <w:numId w:val="4"/>
-        </w:numPr>
-        <w:ind w:left="720" w:hanging="359"/>
-        <w:contextualSpacing w:val="1"/>
-        <w:rPr>
-          <w:u w:val="none"/>
-        </w:rPr>
-      </w:pPr>
-      <w:r>
-        <w:rPr>
-          <w:rtl w:val="0"/>
-        </w:rPr>
-        <w:t xml:space="preserve">Svea Ekonomi</w:t>
+        <w:t xml:space="preserve">Increased performance by refactoring from a traditional n-tier architecture to a service bus architcure thus offloading the front end sites.</w:t>
+      </w:r>
+    </w:p>
+    <w:p>
+      <w:pPr>
+        <w:pStyle w:val="Heading6"/>
+        <w:contextualSpacing w:val="0"/>
+      </w:pPr>
+      <w:r>
+        <w:rPr>
+          <w:rStyle w:val="Heading6"/>
+          <w:rtl w:val="0"/>
+        </w:rPr>
+        <w:t xml:space="preserve">Skills used</w:t>
+      </w:r>
+    </w:p>
+    <w:p>
+      <w:pPr>
+        <w:contextualSpacing w:val="0"/>
+      </w:pPr>
+      <w:r>
+        <w:rPr>
+          <w:rtl w:val="0"/>
+        </w:rPr>
+        <w:t xml:space="preserve">Asp.Net MVC, Asp.Net Web Api, C#, TDD, CQRS, Continuous Integration, Octopus Deploy, JavaScript, jQuery, KnockoutJS, NHibernate, SQL Server</w:t>
+      </w:r>
+    </w:p>
+    <w:p>
+      <w:r>
+        <w:br w:type="page"/>
+      </w:r>
+    </w:p>
+    <w:p>
+      <w:pPr>
+        <w:pStyle w:val="Heading1"/>
+        <w:contextualSpacing w:val="0"/>
+      </w:pPr>
+      <w:r>
+        <w:rPr>
+          <w:rStyle w:val="Heading1"/>
+          <w:rtl w:val="0"/>
+        </w:rPr>
+        <w:t xml:space="preserve">Work Experience</w:t>
       </w:r>
     </w:p>
     <w:p>
@@ -2377,7 +2258,7 @@
           <w:rStyle w:val="Heading2"/>
           <w:rtl w:val="0"/>
         </w:rPr>
-        <w:t xml:space="preserve">Magine TV AB</w:t>
+        <w:t xml:space="preserve">Henrik Becker Consulting AB</w:t>
       </w:r>
     </w:p>
     <w:p>
@@ -2396,13 +2277,37 @@
         <w:rPr>
           <w:rtl w:val="0"/>
         </w:rPr>
-        <w:t xml:space="preserve">Fullstack Developer | Sep 2015</w:t>
-      </w:r>
-      <w:r>
-        <w:rPr>
-          <w:rtl w:val="0"/>
-        </w:rPr>
-        <w:t xml:space="preserve"> - Jul 2017</w:t>
+        <w:t xml:space="preserve">Self Employed IT Consultant | Jul 2017</w:t>
+      </w:r>
+      <w:r>
+        <w:rPr>
+          <w:rtl w:val="0"/>
+        </w:rPr>
+        <w:t xml:space="preserve"> - present</w:t>
+      </w:r>
+    </w:p>
+    <w:p>
+      <w:pPr>
+        <w:contextualSpacing w:val="0"/>
+      </w:pPr>
+      <w:r>
+        <w:rPr>
+          <w:rtl w:val="0"/>
+        </w:rPr>
+        <w:t xml:space="preserve">Providing Fullstack .Net and DevOps expertise on a freelance basis in the Stockholm urban area.</w:t>
+      </w:r>
+    </w:p>
+    <w:p>
+      <w:pPr>
+        <w:pStyle w:val="Heading6"/>
+        <w:contextualSpacing w:val="0"/>
+      </w:pPr>
+      <w:r>
+        <w:rPr>
+          <w:rStyle w:val="Heading6"/>
+          <w:rtl w:val="0"/>
+        </w:rPr>
+        <w:t xml:space="preserve">Clients:</w:t>
       </w:r>
     </w:p>
     <w:p>
@@ -2421,7 +2326,7 @@
         <w:rPr>
           <w:rtl w:val="0"/>
         </w:rPr>
-        <w:t xml:space="preserve">Continued development of the Video on Demand site Plejmo.</w:t>
+        <w:t xml:space="preserve">Betsson Group</w:t>
       </w:r>
     </w:p>
     <w:p>
@@ -2440,7 +2345,7 @@
         <w:rPr>
           <w:rtl w:val="0"/>
         </w:rPr>
-        <w:t xml:space="preserve">Designed version 2 of Plejmo's Rest API.</w:t>
+        <w:t xml:space="preserve">Adlibris</w:t>
       </w:r>
     </w:p>
     <w:p>
@@ -2459,7 +2364,64 @@
         <w:rPr>
           <w:rtl w:val="0"/>
         </w:rPr>
-        <w:t xml:space="preserve">Continued improving the CI/CD processes I set up at Film2Home</w:t>
+        <w:t xml:space="preserve">Norconsult Astando</w:t>
+      </w:r>
+    </w:p>
+    <w:p>
+      <w:pPr>
+        <w:numPr>
+          <w:ilvl w:val="0"/>
+          <w:numId w:val="5"/>
+        </w:numPr>
+        <w:ind w:left="720" w:hanging="359"/>
+        <w:contextualSpacing w:val="1"/>
+        <w:rPr>
+          <w:u w:val="none"/>
+        </w:rPr>
+      </w:pPr>
+      <w:r>
+        <w:rPr>
+          <w:rtl w:val="0"/>
+        </w:rPr>
+        <w:t xml:space="preserve">Open Payments</w:t>
+      </w:r>
+    </w:p>
+    <w:p>
+      <w:pPr>
+        <w:numPr>
+          <w:ilvl w:val="0"/>
+          <w:numId w:val="5"/>
+        </w:numPr>
+        <w:ind w:left="720" w:hanging="359"/>
+        <w:contextualSpacing w:val="1"/>
+        <w:rPr>
+          <w:u w:val="none"/>
+        </w:rPr>
+      </w:pPr>
+      <w:r>
+        <w:rPr>
+          <w:rtl w:val="0"/>
+        </w:rPr>
+        <w:t xml:space="preserve">Insplanet</w:t>
+      </w:r>
+    </w:p>
+    <w:p>
+      <w:pPr>
+        <w:numPr>
+          <w:ilvl w:val="0"/>
+          <w:numId w:val="5"/>
+        </w:numPr>
+        <w:ind w:left="720" w:hanging="359"/>
+        <w:contextualSpacing w:val="1"/>
+        <w:rPr>
+          <w:u w:val="none"/>
+        </w:rPr>
+      </w:pPr>
+      <w:r>
+        <w:rPr>
+          <w:rtl w:val="0"/>
+        </w:rPr>
+        <w:t xml:space="preserve">Svea Ekonomi</w:t>
       </w:r>
     </w:p>
     <w:p>
@@ -2472,7 +2434,7 @@
           <w:rStyle w:val="Heading2"/>
           <w:rtl w:val="0"/>
         </w:rPr>
-        <w:t xml:space="preserve">Film2Home AB</w:t>
+        <w:t xml:space="preserve">Magine TV AB</w:t>
       </w:r>
     </w:p>
     <w:p>
@@ -2491,13 +2453,13 @@
         <w:rPr>
           <w:rtl w:val="0"/>
         </w:rPr>
-        <w:t xml:space="preserve">Fullstack Developer | Nov 2014</w:t>
-      </w:r>
-      <w:r>
-        <w:rPr>
-          <w:rtl w:val="0"/>
-        </w:rPr>
-        <w:t xml:space="preserve"> - Aug 2015</w:t>
+        <w:t xml:space="preserve">Fullstack Developer | Sep 2015</w:t>
+      </w:r>
+      <w:r>
+        <w:rPr>
+          <w:rtl w:val="0"/>
+        </w:rPr>
+        <w:t xml:space="preserve"> - Jul 2017</w:t>
       </w:r>
     </w:p>
     <w:p>
@@ -2516,7 +2478,7 @@
         <w:rPr>
           <w:rtl w:val="0"/>
         </w:rPr>
-        <w:t xml:space="preserve">Development of the Video on Demand sites Film2Home and Plejmo.</w:t>
+        <w:t xml:space="preserve">Continued development of the Video on Demand site Plejmo.</w:t>
       </w:r>
     </w:p>
     <w:p>
@@ -2535,7 +2497,7 @@
         <w:rPr>
           <w:rtl w:val="0"/>
         </w:rPr>
-        <w:t xml:space="preserve">Designed version 1 of Plejmo's Rest API.</w:t>
+        <w:t xml:space="preserve">Designed version 2 of Plejmo's Rest API.</w:t>
       </w:r>
     </w:p>
     <w:p>
@@ -2554,26 +2516,7 @@
         <w:rPr>
           <w:rtl w:val="0"/>
         </w:rPr>
-        <w:t xml:space="preserve">Automated deployment thus eliminating the human factor and reducing deployment time from 1 hour to a couple of minutes.</w:t>
-      </w:r>
-    </w:p>
-    <w:p>
-      <w:pPr>
-        <w:numPr>
-          <w:ilvl w:val="0"/>
-          <w:numId w:val="6"/>
-        </w:numPr>
-        <w:ind w:left="720" w:hanging="359"/>
-        <w:contextualSpacing w:val="1"/>
-        <w:rPr>
-          <w:u w:val="none"/>
-        </w:rPr>
-      </w:pPr>
-      <w:r>
-        <w:rPr>
-          <w:rtl w:val="0"/>
-        </w:rPr>
-        <w:t xml:space="preserve">Increased performance by refactoring from a traditional n-tier architecture to a service bus architcure thus offloading the front end sites.</w:t>
+        <w:t xml:space="preserve">Continued improving the CI/CD processes I set up at Film2Home</w:t>
       </w:r>
     </w:p>
     <w:p>
@@ -2586,7 +2529,7 @@
           <w:rStyle w:val="Heading2"/>
           <w:rtl w:val="0"/>
         </w:rPr>
-        <w:t xml:space="preserve">Qbranch Stockholm AB</w:t>
+        <w:t xml:space="preserve">Film2Home AB</w:t>
       </w:r>
     </w:p>
     <w:p>
@@ -2605,13 +2548,13 @@
         <w:rPr>
           <w:rtl w:val="0"/>
         </w:rPr>
-        <w:t xml:space="preserve">IT Consultant | Apr 2014</w:t>
-      </w:r>
-      <w:r>
-        <w:rPr>
-          <w:rtl w:val="0"/>
-        </w:rPr>
-        <w:t xml:space="preserve"> - Sep 2014</w:t>
+        <w:t xml:space="preserve">Fullstack Developer | Nov 2014</w:t>
+      </w:r>
+      <w:r>
+        <w:rPr>
+          <w:rtl w:val="0"/>
+        </w:rPr>
+        <w:t xml:space="preserve"> - Aug 2015</w:t>
       </w:r>
     </w:p>
     <w:p>
@@ -2630,7 +2573,7 @@
         <w:rPr>
           <w:rtl w:val="0"/>
         </w:rPr>
-        <w:t xml:space="preserve">Resource consulting at Organizations in Stockholm CBD.</w:t>
+        <w:t xml:space="preserve">Development of the Video on Demand sites Film2Home and Plejmo.</w:t>
       </w:r>
     </w:p>
     <w:p>
@@ -2649,7 +2592,45 @@
         <w:rPr>
           <w:rtl w:val="0"/>
         </w:rPr>
-        <w:t xml:space="preserve">Development of Qbranch Competence Manager used for finding the right consultant for an assignment.</w:t>
+        <w:t xml:space="preserve">Designed version 1 of Plejmo's Rest API.</w:t>
+      </w:r>
+    </w:p>
+    <w:p>
+      <w:pPr>
+        <w:numPr>
+          <w:ilvl w:val="0"/>
+          <w:numId w:val="7"/>
+        </w:numPr>
+        <w:ind w:left="720" w:hanging="359"/>
+        <w:contextualSpacing w:val="1"/>
+        <w:rPr>
+          <w:u w:val="none"/>
+        </w:rPr>
+      </w:pPr>
+      <w:r>
+        <w:rPr>
+          <w:rtl w:val="0"/>
+        </w:rPr>
+        <w:t xml:space="preserve">Automated deployment thus eliminating the human factor and reducing deployment time from 1 hour to a couple of minutes.</w:t>
+      </w:r>
+    </w:p>
+    <w:p>
+      <w:pPr>
+        <w:numPr>
+          <w:ilvl w:val="0"/>
+          <w:numId w:val="7"/>
+        </w:numPr>
+        <w:ind w:left="720" w:hanging="359"/>
+        <w:contextualSpacing w:val="1"/>
+        <w:rPr>
+          <w:u w:val="none"/>
+        </w:rPr>
+      </w:pPr>
+      <w:r>
+        <w:rPr>
+          <w:rtl w:val="0"/>
+        </w:rPr>
+        <w:t xml:space="preserve">Increased performance by refactoring from a traditional n-tier architecture to a service bus architcure thus offloading the front end sites.</w:t>
       </w:r>
     </w:p>
     <w:p>
@@ -2662,7 +2643,7 @@
           <w:rStyle w:val="Heading2"/>
           <w:rtl w:val="0"/>
         </w:rPr>
-        <w:t xml:space="preserve">Wasa Kredit AB</w:t>
+        <w:t xml:space="preserve">Qbranch Stockholm AB</w:t>
       </w:r>
     </w:p>
     <w:p>
@@ -2681,13 +2662,13 @@
         <w:rPr>
           <w:rtl w:val="0"/>
         </w:rPr>
-        <w:t xml:space="preserve">Lead Developer | Mar 2012</w:t>
-      </w:r>
-      <w:r>
-        <w:rPr>
-          <w:rtl w:val="0"/>
-        </w:rPr>
-        <w:t xml:space="preserve"> - Nov 2013</w:t>
+        <w:t xml:space="preserve">IT Consultant | Apr 2014</w:t>
+      </w:r>
+      <w:r>
+        <w:rPr>
+          <w:rtl w:val="0"/>
+        </w:rPr>
+        <w:t xml:space="preserve"> - Sep 2014</w:t>
       </w:r>
     </w:p>
     <w:p>
@@ -2706,7 +2687,7 @@
         <w:rPr>
           <w:rtl w:val="0"/>
         </w:rPr>
-        <w:t xml:space="preserve">Reduced complexity through refactoring.</w:t>
+        <w:t xml:space="preserve">Resource consulting at Organizations in Stockholm CBD.</w:t>
       </w:r>
     </w:p>
     <w:p>
@@ -2725,26 +2706,7 @@
         <w:rPr>
           <w:rtl w:val="0"/>
         </w:rPr>
-        <w:t xml:space="preserve">Introduced living documentation in the form of executable specifications.</w:t>
-      </w:r>
-    </w:p>
-    <w:p>
-      <w:pPr>
-        <w:numPr>
-          <w:ilvl w:val="0"/>
-          <w:numId w:val="8"/>
-        </w:numPr>
-        <w:ind w:left="720" w:hanging="359"/>
-        <w:contextualSpacing w:val="1"/>
-        <w:rPr>
-          <w:u w:val="none"/>
-        </w:rPr>
-      </w:pPr>
-      <w:r>
-        <w:rPr>
-          <w:rtl w:val="0"/>
-        </w:rPr>
-        <w:t xml:space="preserve">Guided development teams towards a more agile approached software development with the product owner, functional analysts, testers and developers working closely together during the entire development cycle.</w:t>
+        <w:t xml:space="preserve">Development of Qbranch Competence Manager used for finding the right consultant for an assignment.</w:t>
       </w:r>
     </w:p>
     <w:p>
@@ -2757,7 +2719,7 @@
           <w:rStyle w:val="Heading2"/>
           <w:rtl w:val="0"/>
         </w:rPr>
-        <w:t xml:space="preserve">Avega Group AB</w:t>
+        <w:t xml:space="preserve">Wasa Kredit AB</w:t>
       </w:r>
     </w:p>
     <w:p>
@@ -2776,13 +2738,13 @@
         <w:rPr>
           <w:rtl w:val="0"/>
         </w:rPr>
-        <w:t xml:space="preserve">IT Consultant | Jan 2008</w:t>
-      </w:r>
-      <w:r>
-        <w:rPr>
-          <w:rtl w:val="0"/>
-        </w:rPr>
-        <w:t xml:space="preserve"> - Mar 2012</w:t>
+        <w:t xml:space="preserve">Lead Developer | Mar 2012</w:t>
+      </w:r>
+      <w:r>
+        <w:rPr>
+          <w:rtl w:val="0"/>
+        </w:rPr>
+        <w:t xml:space="preserve"> - Nov 2013</w:t>
       </w:r>
     </w:p>
     <w:p>
@@ -2801,7 +2763,45 @@
         <w:rPr>
           <w:rtl w:val="0"/>
         </w:rPr>
-        <w:t xml:space="preserve">IT Consultant with assignments at Länsförsäkringar, Cale Access, Cash Guard, Tradera and Astando.</w:t>
+        <w:t xml:space="preserve">Reduced complexity through refactoring.</w:t>
+      </w:r>
+    </w:p>
+    <w:p>
+      <w:pPr>
+        <w:numPr>
+          <w:ilvl w:val="0"/>
+          <w:numId w:val="9"/>
+        </w:numPr>
+        <w:ind w:left="720" w:hanging="359"/>
+        <w:contextualSpacing w:val="1"/>
+        <w:rPr>
+          <w:u w:val="none"/>
+        </w:rPr>
+      </w:pPr>
+      <w:r>
+        <w:rPr>
+          <w:rtl w:val="0"/>
+        </w:rPr>
+        <w:t xml:space="preserve">Introduced living documentation in the form of executable specifications.</w:t>
+      </w:r>
+    </w:p>
+    <w:p>
+      <w:pPr>
+        <w:numPr>
+          <w:ilvl w:val="0"/>
+          <w:numId w:val="9"/>
+        </w:numPr>
+        <w:ind w:left="720" w:hanging="359"/>
+        <w:contextualSpacing w:val="1"/>
+        <w:rPr>
+          <w:u w:val="none"/>
+        </w:rPr>
+      </w:pPr>
+      <w:r>
+        <w:rPr>
+          <w:rtl w:val="0"/>
+        </w:rPr>
+        <w:t xml:space="preserve">Guided development teams towards a more agile approached software development with the product owner, functional analysts, testers and developers working closely together during the entire development cycle.</w:t>
       </w:r>
     </w:p>
     <w:p>
@@ -2814,7 +2814,7 @@
           <w:rStyle w:val="Heading2"/>
           <w:rtl w:val="0"/>
         </w:rPr>
-        <w:t xml:space="preserve">Aftonbladet Tillväxtteknik 2 AB</w:t>
+        <w:t xml:space="preserve">Avega Group AB</w:t>
       </w:r>
     </w:p>
     <w:p>
@@ -2833,13 +2833,13 @@
         <w:rPr>
           <w:rtl w:val="0"/>
         </w:rPr>
-        <w:t xml:space="preserve">Fullstack Developer | Dec 2007</w:t>
-      </w:r>
-      <w:r>
-        <w:rPr>
-          <w:rtl w:val="0"/>
-        </w:rPr>
-        <w:t xml:space="preserve"> - Jan 2008</w:t>
+        <w:t xml:space="preserve">IT Consultant | Jan 2008</w:t>
+      </w:r>
+      <w:r>
+        <w:rPr>
+          <w:rtl w:val="0"/>
+        </w:rPr>
+        <w:t xml:space="preserve"> - Mar 2012</w:t>
       </w:r>
     </w:p>
     <w:p>
@@ -2858,7 +2858,7 @@
         <w:rPr>
           <w:rtl w:val="0"/>
         </w:rPr>
-        <w:t xml:space="preserve">Fullstack Developer at hitta.se</w:t>
+        <w:t xml:space="preserve">IT Consultant with assignments at Länsförsäkringar, Cale Access, Cash Guard, Tradera and Astando.</w:t>
       </w:r>
     </w:p>
     <w:p>
@@ -2871,7 +2871,7 @@
           <w:rStyle w:val="Heading2"/>
           <w:rtl w:val="0"/>
         </w:rPr>
-        <w:t xml:space="preserve">Inverso International AB</w:t>
+        <w:t xml:space="preserve">Aftonbladet Tillväxtteknik 2 AB</w:t>
       </w:r>
     </w:p>
     <w:p>
@@ -2890,13 +2890,13 @@
         <w:rPr>
           <w:rtl w:val="0"/>
         </w:rPr>
-        <w:t xml:space="preserve">IT Consultant | Apr 2007</w:t>
-      </w:r>
-      <w:r>
-        <w:rPr>
-          <w:rtl w:val="0"/>
-        </w:rPr>
-        <w:t xml:space="preserve"> - Dec 2007</w:t>
+        <w:t xml:space="preserve">Fullstack Developer | Dec 2007</w:t>
+      </w:r>
+      <w:r>
+        <w:rPr>
+          <w:rtl w:val="0"/>
+        </w:rPr>
+        <w:t xml:space="preserve"> - Jan 2008</w:t>
       </w:r>
     </w:p>
     <w:p>
@@ -2928,7 +2928,7 @@
           <w:rStyle w:val="Heading2"/>
           <w:rtl w:val="0"/>
         </w:rPr>
-        <w:t xml:space="preserve">Qbranch Stockholm AB</w:t>
+        <w:t xml:space="preserve">Inverso International AB</w:t>
       </w:r>
     </w:p>
     <w:p>
@@ -2947,13 +2947,13 @@
         <w:rPr>
           <w:rtl w:val="0"/>
         </w:rPr>
-        <w:t xml:space="preserve">IT Consultant | Apr 2005</w:t>
-      </w:r>
-      <w:r>
-        <w:rPr>
-          <w:rtl w:val="0"/>
-        </w:rPr>
-        <w:t xml:space="preserve"> - Apr 2007</w:t>
+        <w:t xml:space="preserve">IT Consultant | Apr 2007</w:t>
+      </w:r>
+      <w:r>
+        <w:rPr>
+          <w:rtl w:val="0"/>
+        </w:rPr>
+        <w:t xml:space="preserve"> - Dec 2007</w:t>
       </w:r>
     </w:p>
     <w:p>
@@ -2977,44 +2977,6 @@
     </w:p>
     <w:p>
       <w:pPr>
-        <w:numPr>
-          <w:ilvl w:val="0"/>
-          <w:numId w:val="12"/>
-        </w:numPr>
-        <w:ind w:left="720" w:hanging="359"/>
-        <w:contextualSpacing w:val="1"/>
-        <w:rPr>
-          <w:u w:val="none"/>
-        </w:rPr>
-      </w:pPr>
-      <w:r>
-        <w:rPr>
-          <w:rtl w:val="0"/>
-        </w:rPr>
-        <w:t xml:space="preserve">System Integration Consultant assignments at Sigtuna Council, ICA Banken, Taxi Stockholm.</w:t>
-      </w:r>
-    </w:p>
-    <w:p>
-      <w:pPr>
-        <w:numPr>
-          <w:ilvl w:val="0"/>
-          <w:numId w:val="12"/>
-        </w:numPr>
-        <w:ind w:left="720" w:hanging="359"/>
-        <w:contextualSpacing w:val="1"/>
-        <w:rPr>
-          <w:u w:val="none"/>
-        </w:rPr>
-      </w:pPr>
-      <w:r>
-        <w:rPr>
-          <w:rtl w:val="0"/>
-        </w:rPr>
-        <w:t xml:space="preserve">Was the single developer on an identity management project at Sigtuna Council that would become Microsoft's reference project for Microsoft Identity Integration Server.</w:t>
-      </w:r>
-    </w:p>
-    <w:p>
-      <w:pPr>
         <w:pStyle w:val="Heading2"/>
         <w:contextualSpacing w:val="0"/>
       </w:pPr>
@@ -3023,7 +2985,7 @@
           <w:rStyle w:val="Heading2"/>
           <w:rtl w:val="0"/>
         </w:rPr>
-        <w:t xml:space="preserve">eWork</w:t>
+        <w:t xml:space="preserve">Qbranch Stockholm AB</w:t>
       </w:r>
     </w:p>
     <w:p>
@@ -3042,13 +3004,13 @@
         <w:rPr>
           <w:rtl w:val="0"/>
         </w:rPr>
-        <w:t xml:space="preserve">IT Consultant | Jan 2002</w:t>
-      </w:r>
-      <w:r>
-        <w:rPr>
-          <w:rtl w:val="0"/>
-        </w:rPr>
-        <w:t xml:space="preserve"> - Mar 2005</w:t>
+        <w:t xml:space="preserve">IT Consultant | Apr 2005</w:t>
+      </w:r>
+      <w:r>
+        <w:rPr>
+          <w:rtl w:val="0"/>
+        </w:rPr>
+        <w:t xml:space="preserve"> - Apr 2007</w:t>
       </w:r>
     </w:p>
     <w:p>
@@ -3067,7 +3029,45 @@
         <w:rPr>
           <w:rtl w:val="0"/>
         </w:rPr>
-        <w:t xml:space="preserve">Web development for Hewlett Packard Sweden</w:t>
+        <w:t xml:space="preserve">Fullstack Developer at hitta.se</w:t>
+      </w:r>
+    </w:p>
+    <w:p>
+      <w:pPr>
+        <w:numPr>
+          <w:ilvl w:val="0"/>
+          <w:numId w:val="13"/>
+        </w:numPr>
+        <w:ind w:left="720" w:hanging="359"/>
+        <w:contextualSpacing w:val="1"/>
+        <w:rPr>
+          <w:u w:val="none"/>
+        </w:rPr>
+      </w:pPr>
+      <w:r>
+        <w:rPr>
+          <w:rtl w:val="0"/>
+        </w:rPr>
+        <w:t xml:space="preserve">System Integration Consultant assignments at Sigtuna Council, ICA Banken, Taxi Stockholm.</w:t>
+      </w:r>
+    </w:p>
+    <w:p>
+      <w:pPr>
+        <w:numPr>
+          <w:ilvl w:val="0"/>
+          <w:numId w:val="13"/>
+        </w:numPr>
+        <w:ind w:left="720" w:hanging="359"/>
+        <w:contextualSpacing w:val="1"/>
+        <w:rPr>
+          <w:u w:val="none"/>
+        </w:rPr>
+      </w:pPr>
+      <w:r>
+        <w:rPr>
+          <w:rtl w:val="0"/>
+        </w:rPr>
+        <w:t xml:space="preserve">Was the single developer on an identity management project at Sigtuna Council that would become Microsoft's reference project for Microsoft Identity Integration Server.</w:t>
       </w:r>
     </w:p>
     <w:p>
@@ -3080,7 +3080,7 @@
           <w:rStyle w:val="Heading2"/>
           <w:rtl w:val="0"/>
         </w:rPr>
-        <w:t xml:space="preserve">IconMedialab AB</w:t>
+        <w:t xml:space="preserve">eWork</w:t>
       </w:r>
     </w:p>
     <w:p>
@@ -3099,13 +3099,13 @@
         <w:rPr>
           <w:rtl w:val="0"/>
         </w:rPr>
-        <w:t xml:space="preserve">IT Consultant | Sep 1999</w:t>
-      </w:r>
-      <w:r>
-        <w:rPr>
-          <w:rtl w:val="0"/>
-        </w:rPr>
-        <w:t xml:space="preserve"> - Jan 2002</w:t>
+        <w:t xml:space="preserve">IT Consultant | Jan 2002</w:t>
+      </w:r>
+      <w:r>
+        <w:rPr>
+          <w:rtl w:val="0"/>
+        </w:rPr>
+        <w:t xml:space="preserve"> - Mar 2005</w:t>
       </w:r>
     </w:p>
     <w:p>
@@ -3124,7 +3124,7 @@
         <w:rPr>
           <w:rtl w:val="0"/>
         </w:rPr>
-        <w:t xml:space="preserve">Web development for Hewlett Packard Sweden, Compaq, Siemens Medical and IconMedialab's intranet.</w:t>
+        <w:t xml:space="preserve">Web development for Hewlett Packard Sweden</w:t>
       </w:r>
     </w:p>
     <w:p>
@@ -3137,7 +3137,7 @@
           <w:rStyle w:val="Heading2"/>
           <w:rtl w:val="0"/>
         </w:rPr>
-        <w:t xml:space="preserve">Innitek AB</w:t>
+        <w:t xml:space="preserve">IconMedialab AB</w:t>
       </w:r>
     </w:p>
     <w:p>
@@ -3156,13 +3156,13 @@
         <w:rPr>
           <w:rtl w:val="0"/>
         </w:rPr>
-        <w:t xml:space="preserve">IT Consultant | Oct 1998</w:t>
-      </w:r>
-      <w:r>
-        <w:rPr>
-          <w:rtl w:val="0"/>
-        </w:rPr>
-        <w:t xml:space="preserve"> - Jul 1999</w:t>
+        <w:t xml:space="preserve">IT Consultant | Sep 1999</w:t>
+      </w:r>
+      <w:r>
+        <w:rPr>
+          <w:rtl w:val="0"/>
+        </w:rPr>
+        <w:t xml:space="preserve"> - Jan 2002</w:t>
       </w:r>
     </w:p>
     <w:p>
@@ -3181,14 +3181,71 @@
         <w:rPr>
           <w:rtl w:val="0"/>
         </w:rPr>
-        <w:t xml:space="preserve">Developed a document management system based on Visual Basic 5 for Looström &amp; Gelin AB.</w:t>
+        <w:t xml:space="preserve">Web development for Hewlett Packard Sweden, Compaq, Siemens Medical and IconMedialab's intranet.</w:t>
+      </w:r>
+    </w:p>
+    <w:p>
+      <w:pPr>
+        <w:pStyle w:val="Heading2"/>
+        <w:contextualSpacing w:val="0"/>
+      </w:pPr>
+      <w:r>
+        <w:rPr>
+          <w:rStyle w:val="Heading2"/>
+          <w:rtl w:val="0"/>
+        </w:rPr>
+        <w:t xml:space="preserve">Innitek AB</w:t>
+      </w:r>
+    </w:p>
+    <w:p>
+      <w:pPr>
+        <w:pStyle w:val="Heading5"/>
+        <w:contextualSpacing w:val="0"/>
+      </w:pPr>
+      <w:r>
+        <w:rPr>
+          <w:rStyle w:val="Heading5"/>
+          <w:rtl w:val="0"/>
+        </w:rPr>
+        <w:t xml:space="preserve"/>
+      </w:r>
+      <w:r>
+        <w:rPr>
+          <w:rtl w:val="0"/>
+        </w:rPr>
+        <w:t xml:space="preserve">IT Consultant | Oct 1998</w:t>
+      </w:r>
+      <w:r>
+        <w:rPr>
+          <w:rtl w:val="0"/>
+        </w:rPr>
+        <w:t xml:space="preserve"> - Jul 1999</w:t>
       </w:r>
     </w:p>
     <w:p>
       <w:pPr>
         <w:numPr>
           <w:ilvl w:val="0"/>
-          <w:numId w:val="15"/>
+          <w:numId w:val="16"/>
+        </w:numPr>
+        <w:ind w:left="720" w:hanging="359"/>
+        <w:contextualSpacing w:val="1"/>
+        <w:rPr>
+          <w:u w:val="none"/>
+        </w:rPr>
+      </w:pPr>
+      <w:r>
+        <w:rPr>
+          <w:rtl w:val="0"/>
+        </w:rPr>
+        <w:t xml:space="preserve">Developed a document management system based on Visual Basic 5 for Looström &amp; Gelin AB.</w:t>
+      </w:r>
+    </w:p>
+    <w:p>
+      <w:pPr>
+        <w:numPr>
+          <w:ilvl w:val="0"/>
+          <w:numId w:val="16"/>
         </w:numPr>
         <w:ind w:left="720" w:hanging="359"/>
         <w:contextualSpacing w:val="1"/>
@@ -3650,6 +3707,22 @@
     </w:lvl>
   </w:abstractNum>
   <w:abstractNum w:abstractNumId="15">
+    <w:multiLevelType w:val="hybridMultilevel"/>
+    <w:lvl w:ilvl="0">
+      <w:start w:val="1"/>
+      <w:numFmt w:val="bullet"/>
+      <w:lvlRestart w:val="1"/>
+      <w:lvlText w:val="✓"/>
+      <w:lvlJc w:val="left"/>
+      <w:pPr>
+        <w:ind w:left="720" w:firstLine="360"/>
+      </w:pPr>
+      <w:rPr>
+        <w:u w:val="none"/>
+      </w:rPr>
+    </w:lvl>
+  </w:abstractNum>
+  <w:abstractNum w:abstractNumId="16">
     <w:multiLevelType w:val="hybridMultilevel"/>
     <w:lvl w:ilvl="0">
       <w:start w:val="1"/>
@@ -3709,6 +3782,9 @@
   </w:num>
   <w:num w:numId="15">
     <w:abstractNumId w:val="15"/>
+  </w:num>
+  <w:num w:numId="16">
+    <w:abstractNumId w:val="16"/>
   </w:num>
 </w:numbering>
 </file>

</xml_diff>

<commit_message>
Update gh-pages to output generated at ddc9de8
</commit_message>
<xml_diff>
--- a/assets/henrik-becker.docx
+++ b/assets/henrik-becker.docx
@@ -1746,7 +1746,7 @@
           <w:rStyle w:val="Heading2"/>
           <w:rtl w:val="0"/>
         </w:rPr>
-        <w:t xml:space="preserve">Betsson Group</w:t>
+        <w:t xml:space="preserve">24 Betsson</w:t>
       </w:r>
     </w:p>
     <w:p>
@@ -1765,7 +1765,7 @@
         <w:rPr>
           <w:rtl w:val="0"/>
         </w:rPr>
-        <w:t xml:space="preserve">Backend Developer | Oct 2021</w:t>
+        <w:t xml:space="preserve"> | Oct 2021</w:t>
       </w:r>
       <w:r>
         <w:rPr>
@@ -1865,7 +1865,7 @@
           <w:rStyle w:val="Heading2"/>
           <w:rtl w:val="0"/>
         </w:rPr>
-        <w:t xml:space="preserve">Adlibris</w:t>
+        <w:t xml:space="preserve">23 Adlibris</w:t>
       </w:r>
     </w:p>
     <w:p>
@@ -1884,7 +1884,7 @@
         <w:rPr>
           <w:rtl w:val="0"/>
         </w:rPr>
-        <w:t xml:space="preserve">Fullstack Developer | Feb 2021</w:t>
+        <w:t xml:space="preserve"> | Feb 2021</w:t>
       </w:r>
       <w:r>
         <w:rPr>
@@ -1984,7 +1984,7 @@
           <w:rStyle w:val="Heading2"/>
           <w:rtl w:val="0"/>
         </w:rPr>
-        <w:t xml:space="preserve">Open Payments</w:t>
+        <w:t xml:space="preserve">21 Open Payments</w:t>
       </w:r>
     </w:p>
     <w:p>
@@ -2003,7 +2003,7 @@
         <w:rPr>
           <w:rtl w:val="0"/>
         </w:rPr>
-        <w:t xml:space="preserve">Fullstack Developer | Dec 2019</w:t>
+        <w:t xml:space="preserve"> | Dec 2019</w:t>
       </w:r>
       <w:r>
         <w:rPr>
@@ -2103,7 +2103,7 @@
           <w:rStyle w:val="Heading2"/>
           <w:rtl w:val="0"/>
         </w:rPr>
-        <w:t xml:space="preserve">Film2Home/Plejmo</w:t>
+        <w:t xml:space="preserve">17 Plejmo</w:t>
       </w:r>
     </w:p>
     <w:p>
@@ -2122,7 +2122,7 @@
         <w:rPr>
           <w:rtl w:val="0"/>
         </w:rPr>
-        <w:t xml:space="preserve">Fullstack Developer, DevOps | Nov 2014</w:t>
+        <w:t xml:space="preserve"> | Nov 2014</w:t>
       </w:r>
       <w:r>
         <w:rPr>
@@ -2259,6 +2259,44 @@
           <w:rStyle w:val="Heading2"/>
           <w:rtl w:val="0"/>
         </w:rPr>
+        <w:t xml:space="preserve">Betsson Group AB</w:t>
+      </w:r>
+    </w:p>
+    <w:p>
+      <w:pPr>
+        <w:pStyle w:val="Heading5"/>
+        <w:contextualSpacing w:val="0"/>
+      </w:pPr>
+      <w:r>
+        <w:rPr>
+          <w:rStyle w:val="Heading5"/>
+          <w:rtl w:val="0"/>
+        </w:rPr>
+        <w:t xml:space="preserve"/>
+      </w:r>
+      <w:r>
+        <w:rPr>
+          <w:rtl w:val="0"/>
+        </w:rPr>
+        <w:t xml:space="preserve"> | Dec 2023</w:t>
+      </w:r>
+      <w:r>
+        <w:rPr>
+          <w:rtl w:val="0"/>
+        </w:rPr>
+        <w:t xml:space="preserve"> - present</w:t>
+      </w:r>
+    </w:p>
+    <w:p>
+      <w:pPr>
+        <w:pStyle w:val="Heading2"/>
+        <w:contextualSpacing w:val="0"/>
+      </w:pPr>
+      <w:r>
+        <w:rPr>
+          <w:rStyle w:val="Heading2"/>
+          <w:rtl w:val="0"/>
+        </w:rPr>
         <w:t xml:space="preserve">Henrik Becker Consulting AB</w:t>
       </w:r>
     </w:p>
@@ -2278,7 +2316,7 @@
         <w:rPr>
           <w:rtl w:val="0"/>
         </w:rPr>
-        <w:t xml:space="preserve">Self Employed IT Consultant | Jul 2017</w:t>
+        <w:t xml:space="preserve"> | Jul 2017</w:t>
       </w:r>
       <w:r>
         <w:rPr>
@@ -2327,7 +2365,7 @@
         <w:rPr>
           <w:rtl w:val="0"/>
         </w:rPr>
-        <w:t xml:space="preserve">Betsson Group</w:t>
+        <w:t xml:space="preserve">24 Betsson</w:t>
       </w:r>
     </w:p>
     <w:p>
@@ -2346,7 +2384,7 @@
         <w:rPr>
           <w:rtl w:val="0"/>
         </w:rPr>
-        <w:t xml:space="preserve">Adlibris</w:t>
+        <w:t xml:space="preserve">23 Adlibris</w:t>
       </w:r>
     </w:p>
     <w:p>
@@ -2365,7 +2403,7 @@
         <w:rPr>
           <w:rtl w:val="0"/>
         </w:rPr>
-        <w:t xml:space="preserve">Norconsult Astando</w:t>
+        <w:t xml:space="preserve">22 Norconsult Astando 2020</w:t>
       </w:r>
     </w:p>
     <w:p>
@@ -2384,7 +2422,7 @@
         <w:rPr>
           <w:rtl w:val="0"/>
         </w:rPr>
-        <w:t xml:space="preserve">Open Payments</w:t>
+        <w:t xml:space="preserve">21 Open Payments</w:t>
       </w:r>
     </w:p>
     <w:p>
@@ -2403,7 +2441,7 @@
         <w:rPr>
           <w:rtl w:val="0"/>
         </w:rPr>
-        <w:t xml:space="preserve">Insplanet</w:t>
+        <w:t xml:space="preserve">20 Insplanet</w:t>
       </w:r>
     </w:p>
     <w:p>
@@ -2422,7 +2460,7 @@
         <w:rPr>
           <w:rtl w:val="0"/>
         </w:rPr>
-        <w:t xml:space="preserve">Svea Ekonomi</w:t>
+        <w:t xml:space="preserve">18 Svea Ekonomi</w:t>
       </w:r>
     </w:p>
     <w:p>
@@ -2454,7 +2492,7 @@
         <w:rPr>
           <w:rtl w:val="0"/>
         </w:rPr>
-        <w:t xml:space="preserve">Fullstack Developer | Sep 2015</w:t>
+        <w:t xml:space="preserve"> | Sep 2015</w:t>
       </w:r>
       <w:r>
         <w:rPr>
@@ -2549,7 +2587,7 @@
         <w:rPr>
           <w:rtl w:val="0"/>
         </w:rPr>
-        <w:t xml:space="preserve">Fullstack Developer | Nov 2014</w:t>
+        <w:t xml:space="preserve"> | Nov 2014</w:t>
       </w:r>
       <w:r>
         <w:rPr>
@@ -2663,7 +2701,7 @@
         <w:rPr>
           <w:rtl w:val="0"/>
         </w:rPr>
-        <w:t xml:space="preserve">IT Consultant | Apr 2014</w:t>
+        <w:t xml:space="preserve"> | Apr 2014</w:t>
       </w:r>
       <w:r>
         <w:rPr>
@@ -2739,7 +2777,7 @@
         <w:rPr>
           <w:rtl w:val="0"/>
         </w:rPr>
-        <w:t xml:space="preserve">Lead Developer | Mar 2012</w:t>
+        <w:t xml:space="preserve"> | Mar 2012</w:t>
       </w:r>
       <w:r>
         <w:rPr>
@@ -2834,7 +2872,7 @@
         <w:rPr>
           <w:rtl w:val="0"/>
         </w:rPr>
-        <w:t xml:space="preserve">IT Consultant | Jan 2008</w:t>
+        <w:t xml:space="preserve"> | Jan 2008</w:t>
       </w:r>
       <w:r>
         <w:rPr>
@@ -2891,7 +2929,7 @@
         <w:rPr>
           <w:rtl w:val="0"/>
         </w:rPr>
-        <w:t xml:space="preserve">Fullstack Developer | Dec 2007</w:t>
+        <w:t xml:space="preserve"> | Dec 2007</w:t>
       </w:r>
       <w:r>
         <w:rPr>
@@ -2948,7 +2986,7 @@
         <w:rPr>
           <w:rtl w:val="0"/>
         </w:rPr>
-        <w:t xml:space="preserve">IT Consultant | Apr 2007</w:t>
+        <w:t xml:space="preserve"> | Apr 2007</w:t>
       </w:r>
       <w:r>
         <w:rPr>
@@ -3005,7 +3043,7 @@
         <w:rPr>
           <w:rtl w:val="0"/>
         </w:rPr>
-        <w:t xml:space="preserve">IT Consultant | Apr 2005</w:t>
+        <w:t xml:space="preserve"> | Apr 2005</w:t>
       </w:r>
       <w:r>
         <w:rPr>
@@ -3100,7 +3138,7 @@
         <w:rPr>
           <w:rtl w:val="0"/>
         </w:rPr>
-        <w:t xml:space="preserve">IT Consultant | Jan 2002</w:t>
+        <w:t xml:space="preserve"> | Jan 2002</w:t>
       </w:r>
       <w:r>
         <w:rPr>
@@ -3157,7 +3195,7 @@
         <w:rPr>
           <w:rtl w:val="0"/>
         </w:rPr>
-        <w:t xml:space="preserve">IT Consultant | Sep 1999</w:t>
+        <w:t xml:space="preserve"> | Sep 1999</w:t>
       </w:r>
       <w:r>
         <w:rPr>
@@ -3214,7 +3252,7 @@
         <w:rPr>
           <w:rtl w:val="0"/>
         </w:rPr>
-        <w:t xml:space="preserve">IT Consultant | Oct 1998</w:t>
+        <w:t xml:space="preserve"> | Oct 1998</w:t>
       </w:r>
       <w:r>
         <w:rPr>
@@ -3290,7 +3328,7 @@
         <w:rPr>
           <w:rtl w:val="0"/>
         </w:rPr>
-        <w:t xml:space="preserve">PC Technician | Jul 1997</w:t>
+        <w:t xml:space="preserve"> | Jul 1997</w:t>
       </w:r>
       <w:r>
         <w:rPr>
@@ -3328,7 +3366,7 @@
         <w:rPr>
           <w:rtl w:val="0"/>
         </w:rPr>
-        <w:t xml:space="preserve">Shop Assistant | Dec 1986</w:t>
+        <w:t xml:space="preserve"> | Dec 1986</w:t>
       </w:r>
       <w:r>
         <w:rPr>
@@ -3366,7 +3404,7 @@
         <w:rPr>
           <w:rtl w:val="0"/>
         </w:rPr>
-        <w:t xml:space="preserve">Study Circle Leader | Jan 1994</w:t>
+        <w:t xml:space="preserve"> | Jan 1994</w:t>
       </w:r>
       <w:r>
         <w:rPr>
@@ -3404,7 +3442,7 @@
         <w:rPr>
           <w:rtl w:val="0"/>
         </w:rPr>
-        <w:t xml:space="preserve">Shop Assistant | Jun 1992</w:t>
+        <w:t xml:space="preserve"> | Jun 1992</w:t>
       </w:r>
       <w:r>
         <w:rPr>
@@ -3442,7 +3480,7 @@
         <w:rPr>
           <w:rtl w:val="0"/>
         </w:rPr>
-        <w:t xml:space="preserve">Shop Assistant | Aug 1986</w:t>
+        <w:t xml:space="preserve"> | Aug 1986</w:t>
       </w:r>
       <w:r>
         <w:rPr>

</xml_diff>

<commit_message>
Update gh-pages to output generated at 95dfe26
</commit_message>
<xml_diff>
--- a/assets/henrik-becker.docx
+++ b/assets/henrik-becker.docx
@@ -1790,7 +1790,7 @@
         <w:rPr>
           <w:rtl w:val="0"/>
         </w:rPr>
-        <w:t xml:space="preserve">Developing Betsson's Casino Tournaments/Sportsbook Leaderboards product</w:t>
+        <w:t xml:space="preserve">Event sourced .Net 7 application with realtime processing of Kafka messages, a REST API and back office tool.</w:t>
       </w:r>
     </w:p>
     <w:p>
@@ -1809,7 +1809,7 @@
         <w:rPr>
           <w:rtl w:val="0"/>
         </w:rPr>
-        <w:t xml:space="preserve">Event sourced .Net 7 application with realtime transaction processing, Rest API and back office tool.</w:t>
+        <w:t xml:space="preserve">Performance optimizations leading to near 1000% increase in the number of Kafka messages the application can process per second</w:t>
       </w:r>
     </w:p>
     <w:p>
@@ -1828,7 +1828,26 @@
         <w:rPr>
           <w:rtl w:val="0"/>
         </w:rPr>
-        <w:t xml:space="preserve">Performance optimizations leading to near 1000% increase in the number of Kafka messages the application can process per second</w:t>
+        <w:t xml:space="preserve">Conducting and evaluating interviews for potential new recruits</w:t>
+      </w:r>
+    </w:p>
+    <w:p>
+      <w:pPr>
+        <w:numPr>
+          <w:ilvl w:val="0"/>
+          <w:numId w:val="1"/>
+        </w:numPr>
+        <w:ind w:left="720" w:hanging="359"/>
+        <w:contextualSpacing w:val="1"/>
+        <w:rPr>
+          <w:u w:val="none"/>
+        </w:rPr>
+      </w:pPr>
+      <w:r>
+        <w:rPr>
+          <w:rtl w:val="0"/>
+        </w:rPr>
+        <w:t xml:space="preserve">Proofs of Concept for new systems and/or functionality</w:t>
       </w:r>
     </w:p>
     <w:p>
@@ -1852,7 +1871,7 @@
         <w:rPr>
           <w:rtl w:val="0"/>
         </w:rPr>
-        <w:t xml:space="preserve">C#, .Net 7, Asp.Net, Blazor, Docker, GitHub Actions, Kafka</w:t>
+        <w:t xml:space="preserve">C#, .Net 5-9, Asp.Net Core, Blazor, Docker, GitHub Actions, Kafka, SQL Server, PostgreSQL</w:t>
       </w:r>
     </w:p>
     <w:p>
@@ -1865,7 +1884,7 @@
           <w:rStyle w:val="Heading2"/>
           <w:rtl w:val="0"/>
         </w:rPr>
-        <w:t xml:space="preserve">23 Adlibris</w:t>
+        <w:t xml:space="preserve">17 Plejmo</w:t>
       </w:r>
     </w:p>
     <w:p>
@@ -1884,13 +1903,13 @@
         <w:rPr>
           <w:rtl w:val="0"/>
         </w:rPr>
-        <w:t xml:space="preserve"> | Feb 2021</w:t>
-      </w:r>
-      <w:r>
-        <w:rPr>
-          <w:rtl w:val="0"/>
-        </w:rPr>
-        <w:t xml:space="preserve"> - Oct 2021</w:t>
+        <w:t xml:space="preserve"> | Nov 2014</w:t>
+      </w:r>
+      <w:r>
+        <w:rPr>
+          <w:rtl w:val="0"/>
+        </w:rPr>
+        <w:t xml:space="preserve"> - Jul 2017</w:t>
       </w:r>
     </w:p>
     <w:p>
@@ -1909,7 +1928,7 @@
         <w:rPr>
           <w:rtl w:val="0"/>
         </w:rPr>
-        <w:t xml:space="preserve">OpenID/Oauth service implemented with Identity Server 4 for the new Adlibris app currently in development.</w:t>
+        <w:t xml:space="preserve">Development of the Video on Demand sites Film2Home and Plejmo.</w:t>
       </w:r>
     </w:p>
     <w:p>
@@ -1928,7 +1947,7 @@
         <w:rPr>
           <w:rtl w:val="0"/>
         </w:rPr>
-        <w:t xml:space="preserve">Account management API built with Asp.Net Core and .Net 5 hosted on Azure.</w:t>
+        <w:t xml:space="preserve">Designed Plejmo's REST API.</w:t>
       </w:r>
     </w:p>
     <w:p>
@@ -1947,7 +1966,26 @@
         <w:rPr>
           <w:rtl w:val="0"/>
         </w:rPr>
-        <w:t xml:space="preserve">Contentful CMS content modeling and integration.</w:t>
+        <w:t xml:space="preserve">Automated deployment thus eliminating the human factor and reducing deployment time from 1 hour to a couple of minutes.</w:t>
+      </w:r>
+    </w:p>
+    <w:p>
+      <w:pPr>
+        <w:numPr>
+          <w:ilvl w:val="0"/>
+          <w:numId w:val="2"/>
+        </w:numPr>
+        <w:ind w:left="720" w:hanging="359"/>
+        <w:contextualSpacing w:val="1"/>
+        <w:rPr>
+          <w:u w:val="none"/>
+        </w:rPr>
+      </w:pPr>
+      <w:r>
+        <w:rPr>
+          <w:rtl w:val="0"/>
+        </w:rPr>
+        <w:t xml:space="preserve">Increased performance by refactoring from a traditional n-tier architecture to a service bus architcure thus offloading the front end sites.</w:t>
       </w:r>
     </w:p>
     <w:p>
@@ -1971,7 +2009,7 @@
         <w:rPr>
           <w:rtl w:val="0"/>
         </w:rPr>
-        <w:t xml:space="preserve">C#, Asp.Net Core, Asp.Net MVC, JavaScript, jQuery, React, SQL Server, Octopus Deploy, Azure App Services, Identity Server</w:t>
+        <w:t xml:space="preserve">Asp.Net MVC, Asp.Net Web Api, C#, .Net Framework, TDD, CQRS, Continuous Integration, Octopus Deploy, JavaScript, jQuery, KnockoutJS, NHibernate, SQL Server</w:t>
       </w:r>
     </w:p>
     <w:p>
@@ -1984,7 +2022,7 @@
           <w:rStyle w:val="Heading2"/>
           <w:rtl w:val="0"/>
         </w:rPr>
-        <w:t xml:space="preserve">21 Open Payments</w:t>
+        <w:t xml:space="preserve">23 Adlibris</w:t>
       </w:r>
     </w:p>
     <w:p>
@@ -2003,13 +2041,13 @@
         <w:rPr>
           <w:rtl w:val="0"/>
         </w:rPr>
-        <w:t xml:space="preserve"> | Dec 2019</w:t>
-      </w:r>
-      <w:r>
-        <w:rPr>
-          <w:rtl w:val="0"/>
-        </w:rPr>
-        <w:t xml:space="preserve"> - Jun 2020</w:t>
+        <w:t xml:space="preserve"> | Feb 2021</w:t>
+      </w:r>
+      <w:r>
+        <w:rPr>
+          <w:rtl w:val="0"/>
+        </w:rPr>
+        <w:t xml:space="preserve"> - Oct 2021</w:t>
       </w:r>
     </w:p>
     <w:p>
@@ -2028,7 +2066,7 @@
         <w:rPr>
           <w:rtl w:val="0"/>
         </w:rPr>
-        <w:t xml:space="preserve">Automated customer onboarding process using a React SPA with a .Net Core backend that integrated with Dynamics CRM and a variety of Azure resources.</w:t>
+        <w:t xml:space="preserve">OpenID/Oauth service implemented with Identity Server 4 for the new Adlibris app currently in development.</w:t>
       </w:r>
     </w:p>
     <w:p>
@@ -2047,7 +2085,7 @@
         <w:rPr>
           <w:rtl w:val="0"/>
         </w:rPr>
-        <w:t xml:space="preserve">Improved test automation by making functional/integration tests require less manual intervention.</w:t>
+        <w:t xml:space="preserve">Account management API built with Asp.Net Core and .Net 5 hosted on Azure.</w:t>
       </w:r>
     </w:p>
     <w:p>
@@ -2066,7 +2104,7 @@
         <w:rPr>
           <w:rtl w:val="0"/>
         </w:rPr>
-        <w:t xml:space="preserve">Reduced deployment time thanks to improved test automation.</w:t>
+        <w:t xml:space="preserve">Contentful CMS content modeling and integration.</w:t>
       </w:r>
     </w:p>
     <w:p>
@@ -2090,7 +2128,7 @@
         <w:rPr>
           <w:rtl w:val="0"/>
         </w:rPr>
-        <w:t xml:space="preserve">Asp.Net Core, C#, React, Redux, TypeScript, Azure, Azure DevOps</w:t>
+        <w:t xml:space="preserve">C#, Asp.Net Core, Asp.Net MVC, JavaScript, jQuery, React, SQL Server, Octopus Deploy, Azure App Services, Identity Server</w:t>
       </w:r>
     </w:p>
     <w:p>
@@ -2103,7 +2141,7 @@
           <w:rStyle w:val="Heading2"/>
           <w:rtl w:val="0"/>
         </w:rPr>
-        <w:t xml:space="preserve">17 Plejmo</w:t>
+        <w:t xml:space="preserve">21 Open Payments</w:t>
       </w:r>
     </w:p>
     <w:p>
@@ -2122,13 +2160,13 @@
         <w:rPr>
           <w:rtl w:val="0"/>
         </w:rPr>
-        <w:t xml:space="preserve"> | Nov 2014</w:t>
-      </w:r>
-      <w:r>
-        <w:rPr>
-          <w:rtl w:val="0"/>
-        </w:rPr>
-        <w:t xml:space="preserve"> - Jul 2017</w:t>
+        <w:t xml:space="preserve"> | Dec 2019</w:t>
+      </w:r>
+      <w:r>
+        <w:rPr>
+          <w:rtl w:val="0"/>
+        </w:rPr>
+        <w:t xml:space="preserve"> - Jun 2020</w:t>
       </w:r>
     </w:p>
     <w:p>
@@ -2147,7 +2185,7 @@
         <w:rPr>
           <w:rtl w:val="0"/>
         </w:rPr>
-        <w:t xml:space="preserve">Development of the Video on Demand sites Film2Home and Plejmo.</w:t>
+        <w:t xml:space="preserve">Automated customer onboarding process using a React SPA with a .Net Core backend that integrated with Dynamics CRM and a variety of Azure resources.</w:t>
       </w:r>
     </w:p>
     <w:p>
@@ -2166,7 +2204,7 @@
         <w:rPr>
           <w:rtl w:val="0"/>
         </w:rPr>
-        <w:t xml:space="preserve">Designed Plejmo's Rest API.</w:t>
+        <w:t xml:space="preserve">Improved test automation by making functional/integration tests require less manual intervention.</w:t>
       </w:r>
     </w:p>
     <w:p>
@@ -2185,26 +2223,7 @@
         <w:rPr>
           <w:rtl w:val="0"/>
         </w:rPr>
-        <w:t xml:space="preserve">Automated deployment thus eliminating the human factor and reducing deployment time from 1 hour to a couple of minutes.</w:t>
-      </w:r>
-    </w:p>
-    <w:p>
-      <w:pPr>
-        <w:numPr>
-          <w:ilvl w:val="0"/>
-          <w:numId w:val="4"/>
-        </w:numPr>
-        <w:ind w:left="720" w:hanging="359"/>
-        <w:contextualSpacing w:val="1"/>
-        <w:rPr>
-          <w:u w:val="none"/>
-        </w:rPr>
-      </w:pPr>
-      <w:r>
-        <w:rPr>
-          <w:rtl w:val="0"/>
-        </w:rPr>
-        <w:t xml:space="preserve">Increased performance by refactoring from a traditional n-tier architecture to a service bus architcure thus offloading the front end sites.</w:t>
+        <w:t xml:space="preserve">Reduced deployment time thanks to improved test automation.</w:t>
       </w:r>
     </w:p>
     <w:p>
@@ -2228,7 +2247,7 @@
         <w:rPr>
           <w:rtl w:val="0"/>
         </w:rPr>
-        <w:t xml:space="preserve">Asp.Net MVC, Asp.Net Web Api, C#, TDD, CQRS, Continuous Integration, Octopus Deploy, JavaScript, jQuery, KnockoutJS, NHibernate, SQL Server</w:t>
+        <w:t xml:space="preserve">Asp.Net Core, C#, React, Redux, TypeScript, Azure, Azure DevOps</w:t>
       </w:r>
     </w:p>
     <w:p>

</xml_diff>

<commit_message>
Update gh-pages to output generated at f28dcee
</commit_message>
<xml_diff>
--- a/assets/henrik-becker.docx
+++ b/assets/henrik-becker.docx
@@ -1790,7 +1790,7 @@
         <w:rPr>
           <w:rtl w:val="0"/>
         </w:rPr>
-        <w:t xml:space="preserve">Event sourced .Net 7 application with realtime processing of Kafka messages, a REST API and back office tool.</w:t>
+        <w:t xml:space="preserve">Contributed to the design, development, and maintenance of event-sourced, gamification-oriented applications featuring real-time Kafka message processing, RESTful APIs, and Blazor-based back-office tools</w:t>
       </w:r>
     </w:p>
     <w:p>
@@ -1809,7 +1809,7 @@
         <w:rPr>
           <w:rtl w:val="0"/>
         </w:rPr>
-        <w:t xml:space="preserve">Performance optimizations leading to near 1000% increase in the number of Kafka messages the application can process per second</w:t>
+        <w:t xml:space="preserve">Optimized Kafka message processing, resulting in a nearly 1000% increase in throughput for one of the core applications.</w:t>
       </w:r>
     </w:p>
     <w:p>
@@ -1828,7 +1828,7 @@
         <w:rPr>
           <w:rtl w:val="0"/>
         </w:rPr>
-        <w:t xml:space="preserve">Conducting and evaluating interviews for potential new recruits</w:t>
+        <w:t xml:space="preserve">Developed Proofs of Concept for new systems and features to evaluate feasibility and drive innovation.</w:t>
       </w:r>
     </w:p>
     <w:p>
@@ -1847,7 +1847,26 @@
         <w:rPr>
           <w:rtl w:val="0"/>
         </w:rPr>
-        <w:t xml:space="preserve">Proofs of Concept for new systems and/or functionality</w:t>
+        <w:t xml:space="preserve">Collaborated with Enterprise Architect and Engineering Manager to ensure architectural and regulatory compliance.</w:t>
+      </w:r>
+    </w:p>
+    <w:p>
+      <w:pPr>
+        <w:numPr>
+          <w:ilvl w:val="0"/>
+          <w:numId w:val="1"/>
+        </w:numPr>
+        <w:ind w:left="720" w:hanging="359"/>
+        <w:contextualSpacing w:val="1"/>
+        <w:rPr>
+          <w:u w:val="none"/>
+        </w:rPr>
+      </w:pPr>
+      <w:r>
+        <w:rPr>
+          <w:rtl w:val="0"/>
+        </w:rPr>
+        <w:t xml:space="preserve">Conducted and assessed technical interviews to support recruitment and team growth.</w:t>
       </w:r>
     </w:p>
     <w:p>
@@ -1871,7 +1890,7 @@
         <w:rPr>
           <w:rtl w:val="0"/>
         </w:rPr>
-        <w:t xml:space="preserve">C#, .Net 5-9, Asp.Net Core, Blazor, Docker, GitHub Actions, Kafka, SQL Server, PostgreSQL</w:t>
+        <w:t xml:space="preserve">C#, .Net 5-9, .Net Aspire, Asp.Net Core, Microsoft Orleans, Blazor, Docker, GitHub Actions, Kafka, SQL Server, PostgreSQL</w:t>
       </w:r>
     </w:p>
     <w:p>

</xml_diff>

<commit_message>
Update gh-pages to output generated at 84af40d
</commit_message>
<xml_diff>
--- a/assets/henrik-becker.docx
+++ b/assets/henrik-becker.docx
@@ -2297,6 +2297,44 @@
           <w:rStyle w:val="Heading2"/>
           <w:rtl w:val="0"/>
         </w:rPr>
+        <w:t xml:space="preserve">Henrik Becker Consulting AB</w:t>
+      </w:r>
+    </w:p>
+    <w:p>
+      <w:pPr>
+        <w:pStyle w:val="Heading5"/>
+        <w:contextualSpacing w:val="0"/>
+      </w:pPr>
+      <w:r>
+        <w:rPr>
+          <w:rStyle w:val="Heading5"/>
+          <w:rtl w:val="0"/>
+        </w:rPr>
+        <w:t xml:space="preserve"/>
+      </w:r>
+      <w:r>
+        <w:rPr>
+          <w:rtl w:val="0"/>
+        </w:rPr>
+        <w:t xml:space="preserve"> | Jul 2017</w:t>
+      </w:r>
+      <w:r>
+        <w:rPr>
+          <w:rtl w:val="0"/>
+        </w:rPr>
+        <w:t xml:space="preserve"> - present</w:t>
+      </w:r>
+    </w:p>
+    <w:p>
+      <w:pPr>
+        <w:pStyle w:val="Heading2"/>
+        <w:contextualSpacing w:val="0"/>
+      </w:pPr>
+      <w:r>
+        <w:rPr>
+          <w:rStyle w:val="Heading2"/>
+          <w:rtl w:val="0"/>
+        </w:rPr>
         <w:t xml:space="preserve">Betsson Group AB</w:t>
       </w:r>
     </w:p>
@@ -2335,7 +2373,7 @@
           <w:rStyle w:val="Heading2"/>
           <w:rtl w:val="0"/>
         </w:rPr>
-        <w:t xml:space="preserve">Henrik Becker Consulting AB</w:t>
+        <w:t xml:space="preserve">Magine TV AB</w:t>
       </w:r>
     </w:p>
     <w:p>
@@ -2354,37 +2392,13 @@
         <w:rPr>
           <w:rtl w:val="0"/>
         </w:rPr>
-        <w:t xml:space="preserve"> | Jul 2017</w:t>
-      </w:r>
-      <w:r>
-        <w:rPr>
-          <w:rtl w:val="0"/>
-        </w:rPr>
-        <w:t xml:space="preserve"> - present</w:t>
-      </w:r>
-    </w:p>
-    <w:p>
-      <w:pPr>
-        <w:contextualSpacing w:val="0"/>
-      </w:pPr>
-      <w:r>
-        <w:rPr>
-          <w:rtl w:val="0"/>
-        </w:rPr>
-        <w:t xml:space="preserve">Providing Fullstack .Net and DevOps expertise on a freelance basis in the Stockholm urban area.</w:t>
-      </w:r>
-    </w:p>
-    <w:p>
-      <w:pPr>
-        <w:pStyle w:val="Heading6"/>
-        <w:contextualSpacing w:val="0"/>
-      </w:pPr>
-      <w:r>
-        <w:rPr>
-          <w:rStyle w:val="Heading6"/>
-          <w:rtl w:val="0"/>
-        </w:rPr>
-        <w:t xml:space="preserve">Clients:</w:t>
+        <w:t xml:space="preserve"> | Sep 2015</w:t>
+      </w:r>
+      <w:r>
+        <w:rPr>
+          <w:rtl w:val="0"/>
+        </w:rPr>
+        <w:t xml:space="preserve"> - Jul 2017</w:t>
       </w:r>
     </w:p>
     <w:p>
@@ -2403,7 +2417,7 @@
         <w:rPr>
           <w:rtl w:val="0"/>
         </w:rPr>
-        <w:t xml:space="preserve">24 Betsson</w:t>
+        <w:t xml:space="preserve">Continued development of the Video on Demand site Plejmo.</w:t>
       </w:r>
     </w:p>
     <w:p>
@@ -2422,7 +2436,7 @@
         <w:rPr>
           <w:rtl w:val="0"/>
         </w:rPr>
-        <w:t xml:space="preserve">23 Adlibris</w:t>
+        <w:t xml:space="preserve">Designed version 2 of Plejmo's Rest API.</w:t>
       </w:r>
     </w:p>
     <w:p>
@@ -2441,64 +2455,7 @@
         <w:rPr>
           <w:rtl w:val="0"/>
         </w:rPr>
-        <w:t xml:space="preserve">22 Norconsult Astando 2020</w:t>
-      </w:r>
-    </w:p>
-    <w:p>
-      <w:pPr>
-        <w:numPr>
-          <w:ilvl w:val="0"/>
-          <w:numId w:val="5"/>
-        </w:numPr>
-        <w:ind w:left="720" w:hanging="359"/>
-        <w:contextualSpacing w:val="1"/>
-        <w:rPr>
-          <w:u w:val="none"/>
-        </w:rPr>
-      </w:pPr>
-      <w:r>
-        <w:rPr>
-          <w:rtl w:val="0"/>
-        </w:rPr>
-        <w:t xml:space="preserve">21 Open Payments</w:t>
-      </w:r>
-    </w:p>
-    <w:p>
-      <w:pPr>
-        <w:numPr>
-          <w:ilvl w:val="0"/>
-          <w:numId w:val="5"/>
-        </w:numPr>
-        <w:ind w:left="720" w:hanging="359"/>
-        <w:contextualSpacing w:val="1"/>
-        <w:rPr>
-          <w:u w:val="none"/>
-        </w:rPr>
-      </w:pPr>
-      <w:r>
-        <w:rPr>
-          <w:rtl w:val="0"/>
-        </w:rPr>
-        <w:t xml:space="preserve">20 Insplanet</w:t>
-      </w:r>
-    </w:p>
-    <w:p>
-      <w:pPr>
-        <w:numPr>
-          <w:ilvl w:val="0"/>
-          <w:numId w:val="5"/>
-        </w:numPr>
-        <w:ind w:left="720" w:hanging="359"/>
-        <w:contextualSpacing w:val="1"/>
-        <w:rPr>
-          <w:u w:val="none"/>
-        </w:rPr>
-      </w:pPr>
-      <w:r>
-        <w:rPr>
-          <w:rtl w:val="0"/>
-        </w:rPr>
-        <w:t xml:space="preserve">18 Svea Ekonomi</w:t>
+        <w:t xml:space="preserve">Continued improving the CI/CD processes I set up at Film2Home</w:t>
       </w:r>
     </w:p>
     <w:p>
@@ -2511,7 +2468,7 @@
           <w:rStyle w:val="Heading2"/>
           <w:rtl w:val="0"/>
         </w:rPr>
-        <w:t xml:space="preserve">Magine TV AB</w:t>
+        <w:t xml:space="preserve">Film2Home AB</w:t>
       </w:r>
     </w:p>
     <w:p>
@@ -2530,13 +2487,13 @@
         <w:rPr>
           <w:rtl w:val="0"/>
         </w:rPr>
-        <w:t xml:space="preserve"> | Sep 2015</w:t>
-      </w:r>
-      <w:r>
-        <w:rPr>
-          <w:rtl w:val="0"/>
-        </w:rPr>
-        <w:t xml:space="preserve"> - Jul 2017</w:t>
+        <w:t xml:space="preserve"> | Nov 2014</w:t>
+      </w:r>
+      <w:r>
+        <w:rPr>
+          <w:rtl w:val="0"/>
+        </w:rPr>
+        <w:t xml:space="preserve"> - Aug 2015</w:t>
       </w:r>
     </w:p>
     <w:p>
@@ -2555,7 +2512,7 @@
         <w:rPr>
           <w:rtl w:val="0"/>
         </w:rPr>
-        <w:t xml:space="preserve">Continued development of the Video on Demand site Plejmo.</w:t>
+        <w:t xml:space="preserve">Development of the Video on Demand sites Film2Home and Plejmo.</w:t>
       </w:r>
     </w:p>
     <w:p>
@@ -2574,7 +2531,7 @@
         <w:rPr>
           <w:rtl w:val="0"/>
         </w:rPr>
-        <w:t xml:space="preserve">Designed version 2 of Plejmo's Rest API.</w:t>
+        <w:t xml:space="preserve">Designed version 1 of Plejmo's Rest API.</w:t>
       </w:r>
     </w:p>
     <w:p>
@@ -2593,7 +2550,26 @@
         <w:rPr>
           <w:rtl w:val="0"/>
         </w:rPr>
-        <w:t xml:space="preserve">Continued improving the CI/CD processes I set up at Film2Home</w:t>
+        <w:t xml:space="preserve">Automated deployment thus eliminating the human factor and reducing deployment time from 1 hour to a couple of minutes.</w:t>
+      </w:r>
+    </w:p>
+    <w:p>
+      <w:pPr>
+        <w:numPr>
+          <w:ilvl w:val="0"/>
+          <w:numId w:val="6"/>
+        </w:numPr>
+        <w:ind w:left="720" w:hanging="359"/>
+        <w:contextualSpacing w:val="1"/>
+        <w:rPr>
+          <w:u w:val="none"/>
+        </w:rPr>
+      </w:pPr>
+      <w:r>
+        <w:rPr>
+          <w:rtl w:val="0"/>
+        </w:rPr>
+        <w:t xml:space="preserve">Increased performance by refactoring from a traditional n-tier architecture to a service bus architcure thus offloading the front end sites.</w:t>
       </w:r>
     </w:p>
     <w:p>
@@ -2606,7 +2582,7 @@
           <w:rStyle w:val="Heading2"/>
           <w:rtl w:val="0"/>
         </w:rPr>
-        <w:t xml:space="preserve">Film2Home AB</w:t>
+        <w:t xml:space="preserve">Qbranch Stockholm AB</w:t>
       </w:r>
     </w:p>
     <w:p>
@@ -2625,13 +2601,13 @@
         <w:rPr>
           <w:rtl w:val="0"/>
         </w:rPr>
-        <w:t xml:space="preserve"> | Nov 2014</w:t>
-      </w:r>
-      <w:r>
-        <w:rPr>
-          <w:rtl w:val="0"/>
-        </w:rPr>
-        <w:t xml:space="preserve"> - Aug 2015</w:t>
+        <w:t xml:space="preserve"> | Apr 2014</w:t>
+      </w:r>
+      <w:r>
+        <w:rPr>
+          <w:rtl w:val="0"/>
+        </w:rPr>
+        <w:t xml:space="preserve"> - Sep 2014</w:t>
       </w:r>
     </w:p>
     <w:p>
@@ -2650,7 +2626,7 @@
         <w:rPr>
           <w:rtl w:val="0"/>
         </w:rPr>
-        <w:t xml:space="preserve">Development of the Video on Demand sites Film2Home and Plejmo.</w:t>
+        <w:t xml:space="preserve">Resource consulting at Organizations in Stockholm CBD.</w:t>
       </w:r>
     </w:p>
     <w:p>
@@ -2669,45 +2645,7 @@
         <w:rPr>
           <w:rtl w:val="0"/>
         </w:rPr>
-        <w:t xml:space="preserve">Designed version 1 of Plejmo's Rest API.</w:t>
-      </w:r>
-    </w:p>
-    <w:p>
-      <w:pPr>
-        <w:numPr>
-          <w:ilvl w:val="0"/>
-          <w:numId w:val="7"/>
-        </w:numPr>
-        <w:ind w:left="720" w:hanging="359"/>
-        <w:contextualSpacing w:val="1"/>
-        <w:rPr>
-          <w:u w:val="none"/>
-        </w:rPr>
-      </w:pPr>
-      <w:r>
-        <w:rPr>
-          <w:rtl w:val="0"/>
-        </w:rPr>
-        <w:t xml:space="preserve">Automated deployment thus eliminating the human factor and reducing deployment time from 1 hour to a couple of minutes.</w:t>
-      </w:r>
-    </w:p>
-    <w:p>
-      <w:pPr>
-        <w:numPr>
-          <w:ilvl w:val="0"/>
-          <w:numId w:val="7"/>
-        </w:numPr>
-        <w:ind w:left="720" w:hanging="359"/>
-        <w:contextualSpacing w:val="1"/>
-        <w:rPr>
-          <w:u w:val="none"/>
-        </w:rPr>
-      </w:pPr>
-      <w:r>
-        <w:rPr>
-          <w:rtl w:val="0"/>
-        </w:rPr>
-        <w:t xml:space="preserve">Increased performance by refactoring from a traditional n-tier architecture to a service bus architcure thus offloading the front end sites.</w:t>
+        <w:t xml:space="preserve">Development of Qbranch Competence Manager used for finding the right consultant for an assignment.</w:t>
       </w:r>
     </w:p>
     <w:p>
@@ -2720,7 +2658,7 @@
           <w:rStyle w:val="Heading2"/>
           <w:rtl w:val="0"/>
         </w:rPr>
-        <w:t xml:space="preserve">Qbranch Stockholm AB</w:t>
+        <w:t xml:space="preserve">Wasa Kredit AB</w:t>
       </w:r>
     </w:p>
     <w:p>
@@ -2739,13 +2677,13 @@
         <w:rPr>
           <w:rtl w:val="0"/>
         </w:rPr>
-        <w:t xml:space="preserve"> | Apr 2014</w:t>
-      </w:r>
-      <w:r>
-        <w:rPr>
-          <w:rtl w:val="0"/>
-        </w:rPr>
-        <w:t xml:space="preserve"> - Sep 2014</w:t>
+        <w:t xml:space="preserve"> | Mar 2012</w:t>
+      </w:r>
+      <w:r>
+        <w:rPr>
+          <w:rtl w:val="0"/>
+        </w:rPr>
+        <w:t xml:space="preserve"> - Nov 2013</w:t>
       </w:r>
     </w:p>
     <w:p>
@@ -2764,7 +2702,7 @@
         <w:rPr>
           <w:rtl w:val="0"/>
         </w:rPr>
-        <w:t xml:space="preserve">Resource consulting at Organizations in Stockholm CBD.</w:t>
+        <w:t xml:space="preserve">Reduced complexity through refactoring.</w:t>
       </w:r>
     </w:p>
     <w:p>
@@ -2783,7 +2721,26 @@
         <w:rPr>
           <w:rtl w:val="0"/>
         </w:rPr>
-        <w:t xml:space="preserve">Development of Qbranch Competence Manager used for finding the right consultant for an assignment.</w:t>
+        <w:t xml:space="preserve">Introduced living documentation in the form of executable specifications.</w:t>
+      </w:r>
+    </w:p>
+    <w:p>
+      <w:pPr>
+        <w:numPr>
+          <w:ilvl w:val="0"/>
+          <w:numId w:val="8"/>
+        </w:numPr>
+        <w:ind w:left="720" w:hanging="359"/>
+        <w:contextualSpacing w:val="1"/>
+        <w:rPr>
+          <w:u w:val="none"/>
+        </w:rPr>
+      </w:pPr>
+      <w:r>
+        <w:rPr>
+          <w:rtl w:val="0"/>
+        </w:rPr>
+        <w:t xml:space="preserve">Guided development teams towards a more agile approached software development with the product owner, functional analysts, testers and developers working closely together during the entire development cycle.</w:t>
       </w:r>
     </w:p>
     <w:p>
@@ -2796,7 +2753,7 @@
           <w:rStyle w:val="Heading2"/>
           <w:rtl w:val="0"/>
         </w:rPr>
-        <w:t xml:space="preserve">Wasa Kredit AB</w:t>
+        <w:t xml:space="preserve">Avega Group AB</w:t>
       </w:r>
     </w:p>
     <w:p>
@@ -2815,13 +2772,13 @@
         <w:rPr>
           <w:rtl w:val="0"/>
         </w:rPr>
-        <w:t xml:space="preserve"> | Mar 2012</w:t>
-      </w:r>
-      <w:r>
-        <w:rPr>
-          <w:rtl w:val="0"/>
-        </w:rPr>
-        <w:t xml:space="preserve"> - Nov 2013</w:t>
+        <w:t xml:space="preserve"> | Jan 2008</w:t>
+      </w:r>
+      <w:r>
+        <w:rPr>
+          <w:rtl w:val="0"/>
+        </w:rPr>
+        <w:t xml:space="preserve"> - Mar 2012</w:t>
       </w:r>
     </w:p>
     <w:p>
@@ -2840,45 +2797,7 @@
         <w:rPr>
           <w:rtl w:val="0"/>
         </w:rPr>
-        <w:t xml:space="preserve">Reduced complexity through refactoring.</w:t>
-      </w:r>
-    </w:p>
-    <w:p>
-      <w:pPr>
-        <w:numPr>
-          <w:ilvl w:val="0"/>
-          <w:numId w:val="9"/>
-        </w:numPr>
-        <w:ind w:left="720" w:hanging="359"/>
-        <w:contextualSpacing w:val="1"/>
-        <w:rPr>
-          <w:u w:val="none"/>
-        </w:rPr>
-      </w:pPr>
-      <w:r>
-        <w:rPr>
-          <w:rtl w:val="0"/>
-        </w:rPr>
-        <w:t xml:space="preserve">Introduced living documentation in the form of executable specifications.</w:t>
-      </w:r>
-    </w:p>
-    <w:p>
-      <w:pPr>
-        <w:numPr>
-          <w:ilvl w:val="0"/>
-          <w:numId w:val="9"/>
-        </w:numPr>
-        <w:ind w:left="720" w:hanging="359"/>
-        <w:contextualSpacing w:val="1"/>
-        <w:rPr>
-          <w:u w:val="none"/>
-        </w:rPr>
-      </w:pPr>
-      <w:r>
-        <w:rPr>
-          <w:rtl w:val="0"/>
-        </w:rPr>
-        <w:t xml:space="preserve">Guided development teams towards a more agile approached software development with the product owner, functional analysts, testers and developers working closely together during the entire development cycle.</w:t>
+        <w:t xml:space="preserve">IT Consultant with assignments at Länsförsäkringar, Cale Access, Cash Guard, Tradera and Astando.</w:t>
       </w:r>
     </w:p>
     <w:p>
@@ -2891,7 +2810,7 @@
           <w:rStyle w:val="Heading2"/>
           <w:rtl w:val="0"/>
         </w:rPr>
-        <w:t xml:space="preserve">Avega Group AB</w:t>
+        <w:t xml:space="preserve">Aftonbladet Tillväxtteknik 2 AB</w:t>
       </w:r>
     </w:p>
     <w:p>
@@ -2910,13 +2829,13 @@
         <w:rPr>
           <w:rtl w:val="0"/>
         </w:rPr>
-        <w:t xml:space="preserve"> | Jan 2008</w:t>
-      </w:r>
-      <w:r>
-        <w:rPr>
-          <w:rtl w:val="0"/>
-        </w:rPr>
-        <w:t xml:space="preserve"> - Mar 2012</w:t>
+        <w:t xml:space="preserve"> | Dec 2007</w:t>
+      </w:r>
+      <w:r>
+        <w:rPr>
+          <w:rtl w:val="0"/>
+        </w:rPr>
+        <w:t xml:space="preserve"> - Jan 2008</w:t>
       </w:r>
     </w:p>
     <w:p>
@@ -2935,7 +2854,7 @@
         <w:rPr>
           <w:rtl w:val="0"/>
         </w:rPr>
-        <w:t xml:space="preserve">IT Consultant with assignments at Länsförsäkringar, Cale Access, Cash Guard, Tradera and Astando.</w:t>
+        <w:t xml:space="preserve">Fullstack Developer at hitta.se</w:t>
       </w:r>
     </w:p>
     <w:p>
@@ -2948,7 +2867,7 @@
           <w:rStyle w:val="Heading2"/>
           <w:rtl w:val="0"/>
         </w:rPr>
-        <w:t xml:space="preserve">Aftonbladet Tillväxtteknik 2 AB</w:t>
+        <w:t xml:space="preserve">Inverso International AB</w:t>
       </w:r>
     </w:p>
     <w:p>
@@ -2967,13 +2886,13 @@
         <w:rPr>
           <w:rtl w:val="0"/>
         </w:rPr>
-        <w:t xml:space="preserve"> | Dec 2007</w:t>
-      </w:r>
-      <w:r>
-        <w:rPr>
-          <w:rtl w:val="0"/>
-        </w:rPr>
-        <w:t xml:space="preserve"> - Jan 2008</w:t>
+        <w:t xml:space="preserve"> | Apr 2007</w:t>
+      </w:r>
+      <w:r>
+        <w:rPr>
+          <w:rtl w:val="0"/>
+        </w:rPr>
+        <w:t xml:space="preserve"> - Dec 2007</w:t>
       </w:r>
     </w:p>
     <w:p>
@@ -3005,7 +2924,7 @@
           <w:rStyle w:val="Heading2"/>
           <w:rtl w:val="0"/>
         </w:rPr>
-        <w:t xml:space="preserve">Inverso International AB</w:t>
+        <w:t xml:space="preserve">Qbranch Stockholm AB</w:t>
       </w:r>
     </w:p>
     <w:p>
@@ -3024,13 +2943,13 @@
         <w:rPr>
           <w:rtl w:val="0"/>
         </w:rPr>
-        <w:t xml:space="preserve"> | Apr 2007</w:t>
-      </w:r>
-      <w:r>
-        <w:rPr>
-          <w:rtl w:val="0"/>
-        </w:rPr>
-        <w:t xml:space="preserve"> - Dec 2007</w:t>
+        <w:t xml:space="preserve"> | Apr 2005</w:t>
+      </w:r>
+      <w:r>
+        <w:rPr>
+          <w:rtl w:val="0"/>
+        </w:rPr>
+        <w:t xml:space="preserve"> - Apr 2007</w:t>
       </w:r>
     </w:p>
     <w:p>
@@ -3054,6 +2973,44 @@
     </w:p>
     <w:p>
       <w:pPr>
+        <w:numPr>
+          <w:ilvl w:val="0"/>
+          <w:numId w:val="12"/>
+        </w:numPr>
+        <w:ind w:left="720" w:hanging="359"/>
+        <w:contextualSpacing w:val="1"/>
+        <w:rPr>
+          <w:u w:val="none"/>
+        </w:rPr>
+      </w:pPr>
+      <w:r>
+        <w:rPr>
+          <w:rtl w:val="0"/>
+        </w:rPr>
+        <w:t xml:space="preserve">System Integration Consultant assignments at Sigtuna Council, ICA Banken, Taxi Stockholm.</w:t>
+      </w:r>
+    </w:p>
+    <w:p>
+      <w:pPr>
+        <w:numPr>
+          <w:ilvl w:val="0"/>
+          <w:numId w:val="12"/>
+        </w:numPr>
+        <w:ind w:left="720" w:hanging="359"/>
+        <w:contextualSpacing w:val="1"/>
+        <w:rPr>
+          <w:u w:val="none"/>
+        </w:rPr>
+      </w:pPr>
+      <w:r>
+        <w:rPr>
+          <w:rtl w:val="0"/>
+        </w:rPr>
+        <w:t xml:space="preserve">Was the single developer on an identity management project at Sigtuna Council that would become Microsoft's reference project for Microsoft Identity Integration Server.</w:t>
+      </w:r>
+    </w:p>
+    <w:p>
+      <w:pPr>
         <w:pStyle w:val="Heading2"/>
         <w:contextualSpacing w:val="0"/>
       </w:pPr>
@@ -3062,7 +3019,7 @@
           <w:rStyle w:val="Heading2"/>
           <w:rtl w:val="0"/>
         </w:rPr>
-        <w:t xml:space="preserve">Qbranch Stockholm AB</w:t>
+        <w:t xml:space="preserve">eWork</w:t>
       </w:r>
     </w:p>
     <w:p>
@@ -3081,13 +3038,13 @@
         <w:rPr>
           <w:rtl w:val="0"/>
         </w:rPr>
-        <w:t xml:space="preserve"> | Apr 2005</w:t>
-      </w:r>
-      <w:r>
-        <w:rPr>
-          <w:rtl w:val="0"/>
-        </w:rPr>
-        <w:t xml:space="preserve"> - Apr 2007</w:t>
+        <w:t xml:space="preserve"> | Jan 2002</w:t>
+      </w:r>
+      <w:r>
+        <w:rPr>
+          <w:rtl w:val="0"/>
+        </w:rPr>
+        <w:t xml:space="preserve"> - Mar 2005</w:t>
       </w:r>
     </w:p>
     <w:p>
@@ -3106,45 +3063,7 @@
         <w:rPr>
           <w:rtl w:val="0"/>
         </w:rPr>
-        <w:t xml:space="preserve">Fullstack Developer at hitta.se</w:t>
-      </w:r>
-    </w:p>
-    <w:p>
-      <w:pPr>
-        <w:numPr>
-          <w:ilvl w:val="0"/>
-          <w:numId w:val="13"/>
-        </w:numPr>
-        <w:ind w:left="720" w:hanging="359"/>
-        <w:contextualSpacing w:val="1"/>
-        <w:rPr>
-          <w:u w:val="none"/>
-        </w:rPr>
-      </w:pPr>
-      <w:r>
-        <w:rPr>
-          <w:rtl w:val="0"/>
-        </w:rPr>
-        <w:t xml:space="preserve">System Integration Consultant assignments at Sigtuna Council, ICA Banken, Taxi Stockholm.</w:t>
-      </w:r>
-    </w:p>
-    <w:p>
-      <w:pPr>
-        <w:numPr>
-          <w:ilvl w:val="0"/>
-          <w:numId w:val="13"/>
-        </w:numPr>
-        <w:ind w:left="720" w:hanging="359"/>
-        <w:contextualSpacing w:val="1"/>
-        <w:rPr>
-          <w:u w:val="none"/>
-        </w:rPr>
-      </w:pPr>
-      <w:r>
-        <w:rPr>
-          <w:rtl w:val="0"/>
-        </w:rPr>
-        <w:t xml:space="preserve">Was the single developer on an identity management project at Sigtuna Council that would become Microsoft's reference project for Microsoft Identity Integration Server.</w:t>
+        <w:t xml:space="preserve">Web development for Hewlett Packard Sweden</w:t>
       </w:r>
     </w:p>
     <w:p>
@@ -3157,7 +3076,7 @@
           <w:rStyle w:val="Heading2"/>
           <w:rtl w:val="0"/>
         </w:rPr>
-        <w:t xml:space="preserve">eWork</w:t>
+        <w:t xml:space="preserve">IconMedialab AB</w:t>
       </w:r>
     </w:p>
     <w:p>
@@ -3176,13 +3095,13 @@
         <w:rPr>
           <w:rtl w:val="0"/>
         </w:rPr>
-        <w:t xml:space="preserve"> | Jan 2002</w:t>
-      </w:r>
-      <w:r>
-        <w:rPr>
-          <w:rtl w:val="0"/>
-        </w:rPr>
-        <w:t xml:space="preserve"> - Mar 2005</w:t>
+        <w:t xml:space="preserve"> | Sep 1999</w:t>
+      </w:r>
+      <w:r>
+        <w:rPr>
+          <w:rtl w:val="0"/>
+        </w:rPr>
+        <w:t xml:space="preserve"> - Jan 2002</w:t>
       </w:r>
     </w:p>
     <w:p>
@@ -3201,7 +3120,7 @@
         <w:rPr>
           <w:rtl w:val="0"/>
         </w:rPr>
-        <w:t xml:space="preserve">Web development for Hewlett Packard Sweden</w:t>
+        <w:t xml:space="preserve">Web development for Hewlett Packard Sweden, Compaq, Siemens Medical and IconMedialab's intranet.</w:t>
       </w:r>
     </w:p>
     <w:p>
@@ -3214,7 +3133,7 @@
           <w:rStyle w:val="Heading2"/>
           <w:rtl w:val="0"/>
         </w:rPr>
-        <w:t xml:space="preserve">IconMedialab AB</w:t>
+        <w:t xml:space="preserve">Innitek AB</w:t>
       </w:r>
     </w:p>
     <w:p>
@@ -3233,13 +3152,13 @@
         <w:rPr>
           <w:rtl w:val="0"/>
         </w:rPr>
-        <w:t xml:space="preserve"> | Sep 1999</w:t>
-      </w:r>
-      <w:r>
-        <w:rPr>
-          <w:rtl w:val="0"/>
-        </w:rPr>
-        <w:t xml:space="preserve"> - Jan 2002</w:t>
+        <w:t xml:space="preserve"> | Oct 1998</w:t>
+      </w:r>
+      <w:r>
+        <w:rPr>
+          <w:rtl w:val="0"/>
+        </w:rPr>
+        <w:t xml:space="preserve"> - Jul 1999</w:t>
       </w:r>
     </w:p>
     <w:p>
@@ -3258,71 +3177,14 @@
         <w:rPr>
           <w:rtl w:val="0"/>
         </w:rPr>
-        <w:t xml:space="preserve">Web development for Hewlett Packard Sweden, Compaq, Siemens Medical and IconMedialab's intranet.</w:t>
-      </w:r>
-    </w:p>
-    <w:p>
-      <w:pPr>
-        <w:pStyle w:val="Heading2"/>
-        <w:contextualSpacing w:val="0"/>
-      </w:pPr>
-      <w:r>
-        <w:rPr>
-          <w:rStyle w:val="Heading2"/>
-          <w:rtl w:val="0"/>
-        </w:rPr>
-        <w:t xml:space="preserve">Innitek AB</w:t>
-      </w:r>
-    </w:p>
-    <w:p>
-      <w:pPr>
-        <w:pStyle w:val="Heading5"/>
-        <w:contextualSpacing w:val="0"/>
-      </w:pPr>
-      <w:r>
-        <w:rPr>
-          <w:rStyle w:val="Heading5"/>
-          <w:rtl w:val="0"/>
-        </w:rPr>
-        <w:t xml:space="preserve"/>
-      </w:r>
-      <w:r>
-        <w:rPr>
-          <w:rtl w:val="0"/>
-        </w:rPr>
-        <w:t xml:space="preserve"> | Oct 1998</w:t>
-      </w:r>
-      <w:r>
-        <w:rPr>
-          <w:rtl w:val="0"/>
-        </w:rPr>
-        <w:t xml:space="preserve"> - Jul 1999</w:t>
+        <w:t xml:space="preserve">Developed a document management system based on Visual Basic 5 for Looström &amp; Gelin AB.</w:t>
       </w:r>
     </w:p>
     <w:p>
       <w:pPr>
         <w:numPr>
           <w:ilvl w:val="0"/>
-          <w:numId w:val="16"/>
-        </w:numPr>
-        <w:ind w:left="720" w:hanging="359"/>
-        <w:contextualSpacing w:val="1"/>
-        <w:rPr>
-          <w:u w:val="none"/>
-        </w:rPr>
-      </w:pPr>
-      <w:r>
-        <w:rPr>
-          <w:rtl w:val="0"/>
-        </w:rPr>
-        <w:t xml:space="preserve">Developed a document management system based on Visual Basic 5 for Looström &amp; Gelin AB.</w:t>
-      </w:r>
-    </w:p>
-    <w:p>
-      <w:pPr>
-        <w:numPr>
-          <w:ilvl w:val="0"/>
-          <w:numId w:val="16"/>
+          <w:numId w:val="15"/>
         </w:numPr>
         <w:ind w:left="720" w:hanging="359"/>
         <w:contextualSpacing w:val="1"/>
@@ -3784,22 +3646,6 @@
     </w:lvl>
   </w:abstractNum>
   <w:abstractNum w:abstractNumId="15">
-    <w:multiLevelType w:val="hybridMultilevel"/>
-    <w:lvl w:ilvl="0">
-      <w:start w:val="1"/>
-      <w:numFmt w:val="bullet"/>
-      <w:lvlRestart w:val="1"/>
-      <w:lvlText w:val="✓"/>
-      <w:lvlJc w:val="left"/>
-      <w:pPr>
-        <w:ind w:left="720" w:firstLine="360"/>
-      </w:pPr>
-      <w:rPr>
-        <w:u w:val="none"/>
-      </w:rPr>
-    </w:lvl>
-  </w:abstractNum>
-  <w:abstractNum w:abstractNumId="16">
     <w:multiLevelType w:val="hybridMultilevel"/>
     <w:lvl w:ilvl="0">
       <w:start w:val="1"/>
@@ -3859,9 +3705,6 @@
   </w:num>
   <w:num w:numId="15">
     <w:abstractNumId w:val="15"/>
-  </w:num>
-  <w:num w:numId="16">
-    <w:abstractNumId w:val="16"/>
   </w:num>
 </w:numbering>
 </file>

</xml_diff>

<commit_message>
Update gh-pages to output generated at 8ccb202
</commit_message>
<xml_diff>
--- a/assets/henrik-becker.docx
+++ b/assets/henrik-becker.docx
@@ -1771,7 +1771,7 @@
         <w:rPr>
           <w:rtl w:val="0"/>
         </w:rPr>
-        <w:t xml:space="preserve"> - present</w:t>
+        <w:t xml:space="preserve"> - Dec 2025</w:t>
       </w:r>
     </w:p>
     <w:p>
@@ -2360,7 +2360,7 @@
         <w:rPr>
           <w:rtl w:val="0"/>
         </w:rPr>
-        <w:t xml:space="preserve"> - present</w:t>
+        <w:t xml:space="preserve"> - Dec 2025</w:t>
       </w:r>
     </w:p>
     <w:p>

</xml_diff>

<commit_message>
Update gh-pages to output generated at 8fe84fa
</commit_message>
<xml_diff>
--- a/assets/henrik-becker.docx
+++ b/assets/henrik-becker.docx
@@ -26,7 +26,7 @@
           <w:rStyle w:val="Subtitle"/>
           <w:rtl w:val="0"/>
         </w:rPr>
-        <w:t xml:space="preserve">Fullstack .Net Developer</w:t>
+        <w:t xml:space="preserve">Senior Software Engineer</w:t>
       </w:r>
     </w:p>
     <w:p>
@@ -1746,7 +1746,7 @@
           <w:rStyle w:val="Heading2"/>
           <w:rtl w:val="0"/>
         </w:rPr>
-        <w:t xml:space="preserve">24 Betsson</w:t>
+        <w:t xml:space="preserve">Betsson Group</w:t>
       </w:r>
     </w:p>
     <w:p>
@@ -1765,7 +1765,7 @@
         <w:rPr>
           <w:rtl w:val="0"/>
         </w:rPr>
-        <w:t xml:space="preserve"> | Oct 2021</w:t>
+        <w:t xml:space="preserve">Senior Software Engineer | Oct 2021</w:t>
       </w:r>
       <w:r>
         <w:rPr>
@@ -1903,7 +1903,7 @@
           <w:rStyle w:val="Heading2"/>
           <w:rtl w:val="0"/>
         </w:rPr>
-        <w:t xml:space="preserve">17 Plejmo</w:t>
+        <w:t xml:space="preserve">Film2Home/Plejmo</w:t>
       </w:r>
     </w:p>
     <w:p>
@@ -1922,7 +1922,7 @@
         <w:rPr>
           <w:rtl w:val="0"/>
         </w:rPr>
-        <w:t xml:space="preserve"> | Nov 2014</w:t>
+        <w:t xml:space="preserve">Fullstack Developer, DevOps | Nov 2014</w:t>
       </w:r>
       <w:r>
         <w:rPr>
@@ -2041,7 +2041,7 @@
           <w:rStyle w:val="Heading2"/>
           <w:rtl w:val="0"/>
         </w:rPr>
-        <w:t xml:space="preserve">23 Adlibris</w:t>
+        <w:t xml:space="preserve">Adlibris</w:t>
       </w:r>
     </w:p>
     <w:p>
@@ -2060,7 +2060,7 @@
         <w:rPr>
           <w:rtl w:val="0"/>
         </w:rPr>
-        <w:t xml:space="preserve"> | Feb 2021</w:t>
+        <w:t xml:space="preserve">Fullstack Developer | Feb 2021</w:t>
       </w:r>
       <w:r>
         <w:rPr>
@@ -2160,7 +2160,7 @@
           <w:rStyle w:val="Heading2"/>
           <w:rtl w:val="0"/>
         </w:rPr>
-        <w:t xml:space="preserve">21 Open Payments</w:t>
+        <w:t xml:space="preserve">Open Payments</w:t>
       </w:r>
     </w:p>
     <w:p>
@@ -2179,7 +2179,7 @@
         <w:rPr>
           <w:rtl w:val="0"/>
         </w:rPr>
-        <w:t xml:space="preserve"> | Dec 2019</w:t>
+        <w:t xml:space="preserve">Software Engineer | Dec 2019</w:t>
       </w:r>
       <w:r>
         <w:rPr>
@@ -2316,7 +2316,7 @@
         <w:rPr>
           <w:rtl w:val="0"/>
         </w:rPr>
-        <w:t xml:space="preserve"> | Jul 2017</w:t>
+        <w:t xml:space="preserve">IT Consultant | Jul 2017</w:t>
       </w:r>
       <w:r>
         <w:rPr>
@@ -2354,7 +2354,7 @@
         <w:rPr>
           <w:rtl w:val="0"/>
         </w:rPr>
-        <w:t xml:space="preserve"> | Dec 2023</w:t>
+        <w:t xml:space="preserve">Senior Software Engineer | Dec 2023</w:t>
       </w:r>
       <w:r>
         <w:rPr>
@@ -2392,7 +2392,7 @@
         <w:rPr>
           <w:rtl w:val="0"/>
         </w:rPr>
-        <w:t xml:space="preserve"> | Sep 2015</w:t>
+        <w:t xml:space="preserve">Fullstack Developer | Sep 2015</w:t>
       </w:r>
       <w:r>
         <w:rPr>
@@ -2487,7 +2487,7 @@
         <w:rPr>
           <w:rtl w:val="0"/>
         </w:rPr>
-        <w:t xml:space="preserve"> | Nov 2014</w:t>
+        <w:t xml:space="preserve">Fullstack Developer | Nov 2014</w:t>
       </w:r>
       <w:r>
         <w:rPr>
@@ -2601,7 +2601,7 @@
         <w:rPr>
           <w:rtl w:val="0"/>
         </w:rPr>
-        <w:t xml:space="preserve"> | Apr 2014</w:t>
+        <w:t xml:space="preserve">IT Consultant | Apr 2014</w:t>
       </w:r>
       <w:r>
         <w:rPr>
@@ -2677,7 +2677,7 @@
         <w:rPr>
           <w:rtl w:val="0"/>
         </w:rPr>
-        <w:t xml:space="preserve"> | Mar 2012</w:t>
+        <w:t xml:space="preserve">Lead Developer | Mar 2012</w:t>
       </w:r>
       <w:r>
         <w:rPr>
@@ -2772,7 +2772,7 @@
         <w:rPr>
           <w:rtl w:val="0"/>
         </w:rPr>
-        <w:t xml:space="preserve"> | Jan 2008</w:t>
+        <w:t xml:space="preserve">IT Consultant | Jan 2008</w:t>
       </w:r>
       <w:r>
         <w:rPr>
@@ -2829,7 +2829,7 @@
         <w:rPr>
           <w:rtl w:val="0"/>
         </w:rPr>
-        <w:t xml:space="preserve"> | Dec 2007</w:t>
+        <w:t xml:space="preserve">Fullstack Developer | Dec 2007</w:t>
       </w:r>
       <w:r>
         <w:rPr>
@@ -2886,7 +2886,7 @@
         <w:rPr>
           <w:rtl w:val="0"/>
         </w:rPr>
-        <w:t xml:space="preserve"> | Apr 2007</w:t>
+        <w:t xml:space="preserve">IT Consultant | Apr 2007</w:t>
       </w:r>
       <w:r>
         <w:rPr>
@@ -2943,7 +2943,7 @@
         <w:rPr>
           <w:rtl w:val="0"/>
         </w:rPr>
-        <w:t xml:space="preserve"> | Apr 2005</w:t>
+        <w:t xml:space="preserve">IT Consultant | Apr 2005</w:t>
       </w:r>
       <w:r>
         <w:rPr>
@@ -3038,7 +3038,7 @@
         <w:rPr>
           <w:rtl w:val="0"/>
         </w:rPr>
-        <w:t xml:space="preserve"> | Jan 2002</w:t>
+        <w:t xml:space="preserve">IT Consultant | Jan 2002</w:t>
       </w:r>
       <w:r>
         <w:rPr>
@@ -3095,7 +3095,7 @@
         <w:rPr>
           <w:rtl w:val="0"/>
         </w:rPr>
-        <w:t xml:space="preserve"> | Sep 1999</w:t>
+        <w:t xml:space="preserve">IT Consultant | Sep 1999</w:t>
       </w:r>
       <w:r>
         <w:rPr>
@@ -3152,7 +3152,7 @@
         <w:rPr>
           <w:rtl w:val="0"/>
         </w:rPr>
-        <w:t xml:space="preserve"> | Oct 1998</w:t>
+        <w:t xml:space="preserve">IT Consultant | Oct 1998</w:t>
       </w:r>
       <w:r>
         <w:rPr>
@@ -3228,7 +3228,7 @@
         <w:rPr>
           <w:rtl w:val="0"/>
         </w:rPr>
-        <w:t xml:space="preserve"> | Jul 1997</w:t>
+        <w:t xml:space="preserve">PC Technician | Jul 1997</w:t>
       </w:r>
       <w:r>
         <w:rPr>
@@ -3266,7 +3266,7 @@
         <w:rPr>
           <w:rtl w:val="0"/>
         </w:rPr>
-        <w:t xml:space="preserve"> | Dec 1986</w:t>
+        <w:t xml:space="preserve">Shop Assistant | Dec 1986</w:t>
       </w:r>
       <w:r>
         <w:rPr>
@@ -3304,7 +3304,7 @@
         <w:rPr>
           <w:rtl w:val="0"/>
         </w:rPr>
-        <w:t xml:space="preserve"> | Jan 1994</w:t>
+        <w:t xml:space="preserve">Study Circle Leader | Jan 1994</w:t>
       </w:r>
       <w:r>
         <w:rPr>
@@ -3342,7 +3342,7 @@
         <w:rPr>
           <w:rtl w:val="0"/>
         </w:rPr>
-        <w:t xml:space="preserve"> | Jun 1992</w:t>
+        <w:t xml:space="preserve">Shop Assistant | Jun 1992</w:t>
       </w:r>
       <w:r>
         <w:rPr>
@@ -3380,7 +3380,7 @@
         <w:rPr>
           <w:rtl w:val="0"/>
         </w:rPr>
-        <w:t xml:space="preserve"> | Aug 1986</w:t>
+        <w:t xml:space="preserve">Shop Assistant | Aug 1986</w:t>
       </w:r>
       <w:r>
         <w:rPr>

</xml_diff>